<commit_message>
Sprint 2 document canvas toegevoegd. Canvas als afbeelding los toegevoegd.
</commit_message>
<xml_diff>
--- a/BIM/Sprint 2/STEAM Customer Journey SPRINT 2.docx
+++ b/BIM/Sprint 2/STEAM Customer Journey SPRINT 2.docx
@@ -20,7 +20,7 @@
             <mc:AlternateContent>
               <mc:Choice Requires="wpg">
                 <w:drawing>
-                  <wp:anchor distT="0" distB="0" distL="114300" distR="114300" simplePos="0" relativeHeight="251659264" behindDoc="0" locked="0" layoutInCell="1" allowOverlap="1" wp14:anchorId="5F1A2AC1" wp14:editId="31685FAD">
+                  <wp:anchor distT="0" distB="0" distL="114300" distR="114300" simplePos="0" relativeHeight="251659264" behindDoc="0" locked="0" layoutInCell="1" allowOverlap="1" wp14:anchorId="5F1A2AC1" wp14:editId="22704CD2">
                     <wp:simplePos x="0" y="0"/>
                     <wp:positionH relativeFrom="page">
                       <wp:posOffset>4850357</wp:posOffset>
@@ -147,6 +147,7 @@
                                     </w:rPr>
                                     <w:alias w:val="Jaar"/>
                                     <w:id w:val="1012341074"/>
+                                    <w:showingPlcHdr/>
                                     <w:dataBinding w:prefixMappings="xmlns:ns0='http://schemas.microsoft.com/office/2006/coverPageProps'" w:xpath="/ns0:CoverPageProperties[1]/ns0:PublishDate[1]" w:storeItemID="{55AF091B-3C7A-41E3-B477-F2FDAA23CFDA}"/>
                                     <w:date w:fullDate="2020-12-13T00:00:00Z">
                                       <w:dateFormat w:val="yyyy"/>
@@ -172,7 +173,7 @@
                                           <w:sz w:val="96"/>
                                           <w:szCs w:val="96"/>
                                         </w:rPr>
-                                        <w:t>2020</w:t>
+                                        <w:t xml:space="preserve">     </w:t>
                                       </w:r>
                                     </w:p>
                                   </w:sdtContent>
@@ -245,6 +246,7 @@
                                     </w:rPr>
                                     <w:alias w:val="Auteur"/>
                                     <w:id w:val="1380359617"/>
+                                    <w:showingPlcHdr/>
                                     <w:dataBinding w:prefixMappings="xmlns:ns0='http://schemas.openxmlformats.org/package/2006/metadata/core-properties' xmlns:ns1='http://purl.org/dc/elements/1.1/'" w:xpath="/ns0:coreProperties[1]/ns1:creator[1]" w:storeItemID="{6C3C8BC8-F283-45AE-878A-BAB7291924A1}"/>
                                     <w:text/>
                                   </w:sdtPr>
@@ -264,23 +266,7 @@
                                           <w:color w:val="FFFFFF" w:themeColor="background1"/>
                                           <w:lang w:val="en-US"/>
                                         </w:rPr>
-                                        <w:t xml:space="preserve">Chaim, </w:t>
-                                      </w:r>
-                                      <w:proofErr w:type="spellStart"/>
-                                      <w:r>
-                                        <w:rPr>
-                                          <w:color w:val="FFFFFF" w:themeColor="background1"/>
-                                          <w:lang w:val="en-US"/>
-                                        </w:rPr>
-                                        <w:t>Youri</w:t>
-                                      </w:r>
-                                      <w:proofErr w:type="spellEnd"/>
-                                      <w:r>
-                                        <w:rPr>
-                                          <w:color w:val="FFFFFF" w:themeColor="background1"/>
-                                          <w:lang w:val="en-US"/>
-                                        </w:rPr>
-                                        <w:t>, Abdullah, Cemil</w:t>
+                                        <w:t xml:space="preserve">     </w:t>
                                       </w:r>
                                     </w:p>
                                   </w:sdtContent>
@@ -293,6 +279,7 @@
                                     </w:rPr>
                                     <w:alias w:val="Bedrijf"/>
                                     <w:id w:val="1760174317"/>
+                                    <w:showingPlcHdr/>
                                     <w:dataBinding w:prefixMappings="xmlns:ns0='http://schemas.openxmlformats.org/officeDocument/2006/extended-properties'" w:xpath="/ns0:Properties[1]/ns0:Company[1]" w:storeItemID="{6668398D-A668-4E3E-A5EB-62B293D839F1}"/>
                                     <w:text/>
                                   </w:sdtPr>
@@ -312,14 +299,7 @@
                                           <w:color w:val="FFFFFF" w:themeColor="background1"/>
                                           <w:lang w:val="en-US"/>
                                         </w:rPr>
-                                        <w:t>A</w:t>
-                                      </w:r>
-                                      <w:r>
-                                        <w:rPr>
-                                          <w:color w:val="FFFFFF" w:themeColor="background1"/>
-                                          <w:lang w:val="en-US"/>
-                                        </w:rPr>
-                                        <w:t>lpha Consultants</w:t>
+                                        <w:t xml:space="preserve">     </w:t>
                                       </w:r>
                                     </w:p>
                                   </w:sdtContent>
@@ -331,6 +311,7 @@
                                     </w:rPr>
                                     <w:alias w:val="Datum"/>
                                     <w:id w:val="1724480474"/>
+                                    <w:showingPlcHdr/>
                                     <w:dataBinding w:prefixMappings="xmlns:ns0='http://schemas.microsoft.com/office/2006/coverPageProps'" w:xpath="/ns0:CoverPageProperties[1]/ns0:PublishDate[1]" w:storeItemID="{55AF091B-3C7A-41E3-B477-F2FDAA23CFDA}"/>
                                     <w:date w:fullDate="2020-12-13T00:00:00Z">
                                       <w:dateFormat w:val="d-M-yyyy"/>
@@ -353,7 +334,7 @@
                                         <w:rPr>
                                           <w:color w:val="FFFFFF" w:themeColor="background1"/>
                                         </w:rPr>
-                                        <w:t>13-12-2020</w:t>
+                                        <w:t xml:space="preserve">     </w:t>
                                       </w:r>
                                     </w:p>
                                   </w:sdtContent>
@@ -394,6 +375,7 @@
                               </w:rPr>
                               <w:alias w:val="Jaar"/>
                               <w:id w:val="1012341074"/>
+                              <w:showingPlcHdr/>
                               <w:dataBinding w:prefixMappings="xmlns:ns0='http://schemas.microsoft.com/office/2006/coverPageProps'" w:xpath="/ns0:CoverPageProperties[1]/ns0:PublishDate[1]" w:storeItemID="{55AF091B-3C7A-41E3-B477-F2FDAA23CFDA}"/>
                               <w:date w:fullDate="2020-12-13T00:00:00Z">
                                 <w:dateFormat w:val="yyyy"/>
@@ -419,7 +401,7 @@
                                     <w:sz w:val="96"/>
                                     <w:szCs w:val="96"/>
                                   </w:rPr>
-                                  <w:t>2020</w:t>
+                                  <w:t xml:space="preserve">     </w:t>
                                 </w:r>
                               </w:p>
                             </w:sdtContent>
@@ -440,6 +422,7 @@
                               </w:rPr>
                               <w:alias w:val="Auteur"/>
                               <w:id w:val="1380359617"/>
+                              <w:showingPlcHdr/>
                               <w:dataBinding w:prefixMappings="xmlns:ns0='http://schemas.openxmlformats.org/package/2006/metadata/core-properties' xmlns:ns1='http://purl.org/dc/elements/1.1/'" w:xpath="/ns0:coreProperties[1]/ns1:creator[1]" w:storeItemID="{6C3C8BC8-F283-45AE-878A-BAB7291924A1}"/>
                               <w:text/>
                             </w:sdtPr>
@@ -459,23 +442,7 @@
                                     <w:color w:val="FFFFFF" w:themeColor="background1"/>
                                     <w:lang w:val="en-US"/>
                                   </w:rPr>
-                                  <w:t xml:space="preserve">Chaim, </w:t>
-                                </w:r>
-                                <w:proofErr w:type="spellStart"/>
-                                <w:r>
-                                  <w:rPr>
-                                    <w:color w:val="FFFFFF" w:themeColor="background1"/>
-                                    <w:lang w:val="en-US"/>
-                                  </w:rPr>
-                                  <w:t>Youri</w:t>
-                                </w:r>
-                                <w:proofErr w:type="spellEnd"/>
-                                <w:r>
-                                  <w:rPr>
-                                    <w:color w:val="FFFFFF" w:themeColor="background1"/>
-                                    <w:lang w:val="en-US"/>
-                                  </w:rPr>
-                                  <w:t>, Abdullah, Cemil</w:t>
+                                  <w:t xml:space="preserve">     </w:t>
                                 </w:r>
                               </w:p>
                             </w:sdtContent>
@@ -488,6 +455,7 @@
                               </w:rPr>
                               <w:alias w:val="Bedrijf"/>
                               <w:id w:val="1760174317"/>
+                              <w:showingPlcHdr/>
                               <w:dataBinding w:prefixMappings="xmlns:ns0='http://schemas.openxmlformats.org/officeDocument/2006/extended-properties'" w:xpath="/ns0:Properties[1]/ns0:Company[1]" w:storeItemID="{6668398D-A668-4E3E-A5EB-62B293D839F1}"/>
                               <w:text/>
                             </w:sdtPr>
@@ -507,14 +475,7 @@
                                     <w:color w:val="FFFFFF" w:themeColor="background1"/>
                                     <w:lang w:val="en-US"/>
                                   </w:rPr>
-                                  <w:t>A</w:t>
-                                </w:r>
-                                <w:r>
-                                  <w:rPr>
-                                    <w:color w:val="FFFFFF" w:themeColor="background1"/>
-                                    <w:lang w:val="en-US"/>
-                                  </w:rPr>
-                                  <w:t>lpha Consultants</w:t>
+                                  <w:t xml:space="preserve">     </w:t>
                                 </w:r>
                               </w:p>
                             </w:sdtContent>
@@ -526,6 +487,7 @@
                               </w:rPr>
                               <w:alias w:val="Datum"/>
                               <w:id w:val="1724480474"/>
+                              <w:showingPlcHdr/>
                               <w:dataBinding w:prefixMappings="xmlns:ns0='http://schemas.microsoft.com/office/2006/coverPageProps'" w:xpath="/ns0:CoverPageProperties[1]/ns0:PublishDate[1]" w:storeItemID="{55AF091B-3C7A-41E3-B477-F2FDAA23CFDA}"/>
                               <w:date w:fullDate="2020-12-13T00:00:00Z">
                                 <w:dateFormat w:val="d-M-yyyy"/>
@@ -548,7 +510,7 @@
                                   <w:rPr>
                                     <w:color w:val="FFFFFF" w:themeColor="background1"/>
                                   </w:rPr>
-                                  <w:t>13-12-2020</w:t>
+                                  <w:t xml:space="preserve">     </w:t>
                                 </w:r>
                               </w:p>
                             </w:sdtContent>
@@ -569,7 +531,7 @@
             <mc:AlternateContent>
               <mc:Choice Requires="wps">
                 <w:drawing>
-                  <wp:anchor distT="0" distB="0" distL="114300" distR="114300" simplePos="0" relativeHeight="251661312" behindDoc="0" locked="0" layoutInCell="0" allowOverlap="1" wp14:anchorId="011FF6AF" wp14:editId="48BFC7C0">
+                  <wp:anchor distT="0" distB="0" distL="114300" distR="114300" simplePos="0" relativeHeight="251661312" behindDoc="0" locked="0" layoutInCell="0" allowOverlap="1" wp14:anchorId="011FF6AF" wp14:editId="1FE0AF31">
                     <wp:simplePos x="0" y="0"/>
                     <wp:positionH relativeFrom="page">
                       <wp:align>left</wp:align>
@@ -587,7 +549,7 @@
                       </mc:Fallback>
                     </mc:AlternateContent>
                     <wp:extent cx="6970395" cy="640080"/>
-                    <wp:effectExtent l="0" t="0" r="20955" b="20320"/>
+                    <wp:effectExtent l="0" t="0" r="15875" b="17145"/>
                     <wp:wrapNone/>
                     <wp:docPr id="463" name="Rechthoek 16"/>
                     <wp:cNvGraphicFramePr>
@@ -607,9 +569,33 @@
                             <a:prstGeom prst="rect">
                               <a:avLst/>
                             </a:prstGeom>
-                            <a:solidFill>
-                              <a:schemeClr val="tx1"/>
-                            </a:solidFill>
+                            <a:gradFill flip="none" rotWithShape="1">
+                              <a:gsLst>
+                                <a:gs pos="0">
+                                  <a:schemeClr val="tx2">
+                                    <a:lumMod val="75000"/>
+                                    <a:shade val="30000"/>
+                                    <a:satMod val="115000"/>
+                                  </a:schemeClr>
+                                </a:gs>
+                                <a:gs pos="50000">
+                                  <a:schemeClr val="tx2">
+                                    <a:lumMod val="75000"/>
+                                    <a:shade val="67500"/>
+                                    <a:satMod val="115000"/>
+                                  </a:schemeClr>
+                                </a:gs>
+                                <a:gs pos="100000">
+                                  <a:schemeClr val="tx2">
+                                    <a:lumMod val="75000"/>
+                                    <a:shade val="100000"/>
+                                    <a:satMod val="115000"/>
+                                  </a:schemeClr>
+                                </a:gs>
+                              </a:gsLst>
+                              <a:lin ang="5400000" scaled="1"/>
+                              <a:tileRect/>
+                            </a:gradFill>
                             <a:ln w="19050">
                               <a:solidFill>
                                 <a:schemeClr val="tx1"/>
@@ -675,7 +661,8 @@
               </mc:Choice>
               <mc:Fallback>
                 <w:pict>
-                  <v:rect w14:anchorId="011FF6AF" id="Rechthoek 16" o:spid="_x0000_s1030" style="position:absolute;margin-left:0;margin-top:0;width:548.85pt;height:50.4pt;z-index:251661312;visibility:visible;mso-wrap-style:square;mso-width-percent:900;mso-height-percent:73;mso-top-percent:250;mso-wrap-distance-left:9pt;mso-wrap-distance-top:0;mso-wrap-distance-right:9pt;mso-wrap-distance-bottom:0;mso-position-horizontal:left;mso-position-horizontal-relative:page;mso-position-vertical-relative:page;mso-width-percent:900;mso-height-percent:73;mso-top-percent:250;mso-width-relative:page;mso-height-relative:page;v-text-anchor:middle" o:gfxdata="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" o:allowincell="f" fillcolor="black [3213]" strokecolor="black [3213]" strokeweight="1.5pt">
+                  <v:rect w14:anchorId="011FF6AF" id="Rechthoek 16" o:spid="_x0000_s1030" style="position:absolute;margin-left:0;margin-top:0;width:548.85pt;height:50.4pt;z-index:251661312;visibility:visible;mso-wrap-style:square;mso-width-percent:900;mso-height-percent:73;mso-top-percent:250;mso-wrap-distance-left:9pt;mso-wrap-distance-top:0;mso-wrap-distance-right:9pt;mso-wrap-distance-bottom:0;mso-position-horizontal:left;mso-position-horizontal-relative:page;mso-position-vertical-relative:page;mso-width-percent:900;mso-height-percent:73;mso-top-percent:250;mso-width-relative:page;mso-height-relative:page;v-text-anchor:middle" o:gfxdata="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" o:allowincell="f" fillcolor="#323e4f [2415]" strokecolor="black [3213]" strokeweight="1.5pt">
+                    <v:fill color2="#323e4f [2415]" rotate="t" colors="0 #18202c;.5 #273343;1 #313f52" focus="100%" type="gradient"/>
                     <v:textbox style="mso-fit-shape-to-text:t" inset="14.4pt,,14.4pt">
                       <w:txbxContent>
                         <w:sdt>
@@ -727,14 +714,556 @@
             <w:rPr>
               <w:noProof/>
             </w:rPr>
+            <mc:AlternateContent>
+              <mc:Choice Requires="wps">
+                <w:drawing>
+                  <wp:anchor distT="45720" distB="45720" distL="114300" distR="114300" simplePos="0" relativeHeight="251677696" behindDoc="0" locked="0" layoutInCell="1" allowOverlap="1" wp14:anchorId="119876BD" wp14:editId="7CB079E6">
+                    <wp:simplePos x="0" y="0"/>
+                    <wp:positionH relativeFrom="column">
+                      <wp:posOffset>4075504</wp:posOffset>
+                    </wp:positionH>
+                    <wp:positionV relativeFrom="paragraph">
+                      <wp:posOffset>493542</wp:posOffset>
+                    </wp:positionV>
+                    <wp:extent cx="2360930" cy="6623685"/>
+                    <wp:effectExtent l="0" t="0" r="0" b="5715"/>
+                    <wp:wrapSquare wrapText="bothSides"/>
+                    <wp:docPr id="9" name="Tekstvak 2"/>
+                    <wp:cNvGraphicFramePr>
+                      <a:graphicFrameLocks xmlns:a="http://schemas.openxmlformats.org/drawingml/2006/main"/>
+                    </wp:cNvGraphicFramePr>
+                    <a:graphic xmlns:a="http://schemas.openxmlformats.org/drawingml/2006/main">
+                      <a:graphicData uri="http://schemas.microsoft.com/office/word/2010/wordprocessingShape">
+                        <wps:wsp>
+                          <wps:cNvSpPr txBox="1">
+                            <a:spLocks noChangeArrowheads="1"/>
+                          </wps:cNvSpPr>
+                          <wps:spPr bwMode="auto">
+                            <a:xfrm>
+                              <a:off x="0" y="0"/>
+                              <a:ext cx="2360930" cy="6623685"/>
+                            </a:xfrm>
+                            <a:prstGeom prst="rect">
+                              <a:avLst/>
+                            </a:prstGeom>
+                            <a:noFill/>
+                            <a:ln>
+                              <a:noFill/>
+                            </a:ln>
+                          </wps:spPr>
+                          <wps:style>
+                            <a:lnRef idx="0">
+                              <a:scrgbClr r="0" g="0" b="0"/>
+                            </a:lnRef>
+                            <a:fillRef idx="0">
+                              <a:scrgbClr r="0" g="0" b="0"/>
+                            </a:fillRef>
+                            <a:effectRef idx="0">
+                              <a:scrgbClr r="0" g="0" b="0"/>
+                            </a:effectRef>
+                            <a:fontRef idx="minor">
+                              <a:schemeClr val="dk1"/>
+                            </a:fontRef>
+                          </wps:style>
+                          <wps:txbx>
+                            <w:txbxContent>
+                              <w:p>
+                                <w:pPr>
+                                  <w:rPr>
+                                    <w:color w:val="FFFFFF" w:themeColor="background1"/>
+                                    <w:sz w:val="96"/>
+                                    <w:szCs w:val="96"/>
+                                    <w:lang w:val="en-US"/>
+                                  </w:rPr>
+                                </w:pPr>
+                                <w:r>
+                                  <w:rPr>
+                                    <w:color w:val="FFFFFF" w:themeColor="background1"/>
+                                    <w:sz w:val="96"/>
+                                    <w:szCs w:val="96"/>
+                                    <w:lang w:val="en-US"/>
+                                  </w:rPr>
+                                  <w:t>2020</w:t>
+                                </w:r>
+                              </w:p>
+                              <w:p>
+                                <w:pPr>
+                                  <w:rPr>
+                                    <w:color w:val="FFFFFF" w:themeColor="background1"/>
+                                    <w:sz w:val="96"/>
+                                    <w:szCs w:val="96"/>
+                                    <w:lang w:val="en-US"/>
+                                  </w:rPr>
+                                </w:pPr>
+                              </w:p>
+                              <w:p>
+                                <w:pPr>
+                                  <w:rPr>
+                                    <w:color w:val="FFFFFF" w:themeColor="background1"/>
+                                    <w:sz w:val="96"/>
+                                    <w:szCs w:val="96"/>
+                                    <w:lang w:val="en-US"/>
+                                  </w:rPr>
+                                </w:pPr>
+                              </w:p>
+                              <w:p>
+                                <w:pPr>
+                                  <w:rPr>
+                                    <w:color w:val="FFFFFF" w:themeColor="background1"/>
+                                    <w:sz w:val="96"/>
+                                    <w:szCs w:val="96"/>
+                                    <w:lang w:val="en-US"/>
+                                  </w:rPr>
+                                </w:pPr>
+                              </w:p>
+                              <w:p>
+                                <w:pPr>
+                                  <w:rPr>
+                                    <w:color w:val="FFFFFF" w:themeColor="background1"/>
+                                    <w:sz w:val="96"/>
+                                    <w:szCs w:val="96"/>
+                                    <w:lang w:val="en-US"/>
+                                  </w:rPr>
+                                </w:pPr>
+                              </w:p>
+                              <w:p>
+                                <w:pPr>
+                                  <w:rPr>
+                                    <w:color w:val="FFFFFF" w:themeColor="background1"/>
+                                    <w:sz w:val="96"/>
+                                    <w:szCs w:val="96"/>
+                                    <w:lang w:val="en-US"/>
+                                  </w:rPr>
+                                </w:pPr>
+                              </w:p>
+                              <w:p>
+                                <w:pPr>
+                                  <w:rPr>
+                                    <w:color w:val="FFFFFF" w:themeColor="background1"/>
+                                    <w:sz w:val="28"/>
+                                    <w:szCs w:val="28"/>
+                                    <w:lang w:val="en-US"/>
+                                  </w:rPr>
+                                </w:pPr>
+                              </w:p>
+                              <w:p>
+                                <w:pPr>
+                                  <w:rPr>
+                                    <w:color w:val="FFFFFF" w:themeColor="background1"/>
+                                    <w:sz w:val="28"/>
+                                    <w:szCs w:val="28"/>
+                                    <w:lang w:val="en-US"/>
+                                  </w:rPr>
+                                </w:pPr>
+                              </w:p>
+                              <w:p>
+                                <w:pPr>
+                                  <w:rPr>
+                                    <w:b/>
+                                    <w:bCs/>
+                                    <w:color w:val="9CC2E5" w:themeColor="accent5" w:themeTint="99"/>
+                                    <w:sz w:val="36"/>
+                                    <w:szCs w:val="36"/>
+                                    <w:lang w:val="en-US"/>
+                                  </w:rPr>
+                                </w:pPr>
+                                <w:proofErr w:type="spellStart"/>
+                                <w:r>
+                                  <w:rPr>
+                                    <w:b/>
+                                    <w:bCs/>
+                                    <w:color w:val="9CC2E5" w:themeColor="accent5" w:themeTint="99"/>
+                                    <w:sz w:val="36"/>
+                                    <w:szCs w:val="36"/>
+                                    <w:lang w:val="en-US"/>
+                                  </w:rPr>
+                                  <w:t>AlphaConsultants</w:t>
+                                </w:r>
+                                <w:proofErr w:type="spellEnd"/>
+                              </w:p>
+                            </w:txbxContent>
+                          </wps:txbx>
+                          <wps:bodyPr rot="0" vert="horz" wrap="square" lIns="91440" tIns="45720" rIns="91440" bIns="45720" anchor="t" anchorCtr="0">
+                            <a:noAutofit/>
+                          </wps:bodyPr>
+                        </wps:wsp>
+                      </a:graphicData>
+                    </a:graphic>
+                    <wp14:sizeRelH relativeFrom="margin">
+                      <wp14:pctWidth>40000</wp14:pctWidth>
+                    </wp14:sizeRelH>
+                    <wp14:sizeRelV relativeFrom="margin">
+                      <wp14:pctHeight>0</wp14:pctHeight>
+                    </wp14:sizeRelV>
+                  </wp:anchor>
+                </w:drawing>
+              </mc:Choice>
+              <mc:Fallback>
+                <w:pict>
+                  <v:shapetype w14:anchorId="119876BD" id="_x0000_t202" coordsize="21600,21600" o:spt="202" path="m,l,21600r21600,l21600,xe">
+                    <v:stroke joinstyle="miter"/>
+                    <v:path gradientshapeok="t" o:connecttype="rect"/>
+                  </v:shapetype>
+                  <v:shape id="Tekstvak 2" o:spid="_x0000_s1031" type="#_x0000_t202" style="position:absolute;margin-left:320.9pt;margin-top:38.85pt;width:185.9pt;height:521.55pt;z-index:251677696;visibility:visible;mso-wrap-style:square;mso-width-percent:400;mso-height-percent:0;mso-wrap-distance-left:9pt;mso-wrap-distance-top:3.6pt;mso-wrap-distance-right:9pt;mso-wrap-distance-bottom:3.6pt;mso-position-horizontal:absolute;mso-position-horizontal-relative:text;mso-position-vertical:absolute;mso-position-vertical-relative:text;mso-width-percent:400;mso-height-percent:0;mso-width-relative:margin;mso-height-relative:margin;v-text-anchor:top" o:gfxdata="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" filled="f" stroked="f">
+                    <v:textbox>
+                      <w:txbxContent>
+                        <w:p>
+                          <w:pPr>
+                            <w:rPr>
+                              <w:color w:val="FFFFFF" w:themeColor="background1"/>
+                              <w:sz w:val="96"/>
+                              <w:szCs w:val="96"/>
+                              <w:lang w:val="en-US"/>
+                            </w:rPr>
+                          </w:pPr>
+                          <w:r>
+                            <w:rPr>
+                              <w:color w:val="FFFFFF" w:themeColor="background1"/>
+                              <w:sz w:val="96"/>
+                              <w:szCs w:val="96"/>
+                              <w:lang w:val="en-US"/>
+                            </w:rPr>
+                            <w:t>2020</w:t>
+                          </w:r>
+                        </w:p>
+                        <w:p>
+                          <w:pPr>
+                            <w:rPr>
+                              <w:color w:val="FFFFFF" w:themeColor="background1"/>
+                              <w:sz w:val="96"/>
+                              <w:szCs w:val="96"/>
+                              <w:lang w:val="en-US"/>
+                            </w:rPr>
+                          </w:pPr>
+                        </w:p>
+                        <w:p>
+                          <w:pPr>
+                            <w:rPr>
+                              <w:color w:val="FFFFFF" w:themeColor="background1"/>
+                              <w:sz w:val="96"/>
+                              <w:szCs w:val="96"/>
+                              <w:lang w:val="en-US"/>
+                            </w:rPr>
+                          </w:pPr>
+                        </w:p>
+                        <w:p>
+                          <w:pPr>
+                            <w:rPr>
+                              <w:color w:val="FFFFFF" w:themeColor="background1"/>
+                              <w:sz w:val="96"/>
+                              <w:szCs w:val="96"/>
+                              <w:lang w:val="en-US"/>
+                            </w:rPr>
+                          </w:pPr>
+                        </w:p>
+                        <w:p>
+                          <w:pPr>
+                            <w:rPr>
+                              <w:color w:val="FFFFFF" w:themeColor="background1"/>
+                              <w:sz w:val="96"/>
+                              <w:szCs w:val="96"/>
+                              <w:lang w:val="en-US"/>
+                            </w:rPr>
+                          </w:pPr>
+                        </w:p>
+                        <w:p>
+                          <w:pPr>
+                            <w:rPr>
+                              <w:color w:val="FFFFFF" w:themeColor="background1"/>
+                              <w:sz w:val="96"/>
+                              <w:szCs w:val="96"/>
+                              <w:lang w:val="en-US"/>
+                            </w:rPr>
+                          </w:pPr>
+                        </w:p>
+                        <w:p>
+                          <w:pPr>
+                            <w:rPr>
+                              <w:color w:val="FFFFFF" w:themeColor="background1"/>
+                              <w:sz w:val="28"/>
+                              <w:szCs w:val="28"/>
+                              <w:lang w:val="en-US"/>
+                            </w:rPr>
+                          </w:pPr>
+                        </w:p>
+                        <w:p>
+                          <w:pPr>
+                            <w:rPr>
+                              <w:color w:val="FFFFFF" w:themeColor="background1"/>
+                              <w:sz w:val="28"/>
+                              <w:szCs w:val="28"/>
+                              <w:lang w:val="en-US"/>
+                            </w:rPr>
+                          </w:pPr>
+                        </w:p>
+                        <w:p>
+                          <w:pPr>
+                            <w:rPr>
+                              <w:b/>
+                              <w:bCs/>
+                              <w:color w:val="9CC2E5" w:themeColor="accent5" w:themeTint="99"/>
+                              <w:sz w:val="36"/>
+                              <w:szCs w:val="36"/>
+                              <w:lang w:val="en-US"/>
+                            </w:rPr>
+                          </w:pPr>
+                          <w:proofErr w:type="spellStart"/>
+                          <w:r>
+                            <w:rPr>
+                              <w:b/>
+                              <w:bCs/>
+                              <w:color w:val="9CC2E5" w:themeColor="accent5" w:themeTint="99"/>
+                              <w:sz w:val="36"/>
+                              <w:szCs w:val="36"/>
+                              <w:lang w:val="en-US"/>
+                            </w:rPr>
+                            <w:t>AlphaConsultants</w:t>
+                          </w:r>
+                          <w:proofErr w:type="spellEnd"/>
+                        </w:p>
+                      </w:txbxContent>
+                    </v:textbox>
+                    <w10:wrap type="square"/>
+                  </v:shape>
+                </w:pict>
+              </mc:Fallback>
+            </mc:AlternateContent>
+          </w:r>
+          <w:r>
+            <w:rPr>
+              <w:noProof/>
+            </w:rPr>
+            <mc:AlternateContent>
+              <mc:Choice Requires="wps">
+                <w:drawing>
+                  <wp:anchor distT="45720" distB="45720" distL="114300" distR="114300" simplePos="0" relativeHeight="251675648" behindDoc="0" locked="0" layoutInCell="1" allowOverlap="1" wp14:anchorId="01BAA1FD" wp14:editId="00819CFC">
+                    <wp:simplePos x="0" y="0"/>
+                    <wp:positionH relativeFrom="column">
+                      <wp:posOffset>4302435</wp:posOffset>
+                    </wp:positionH>
+                    <wp:positionV relativeFrom="paragraph">
+                      <wp:posOffset>6933196</wp:posOffset>
+                    </wp:positionV>
+                    <wp:extent cx="2360930" cy="1404620"/>
+                    <wp:effectExtent l="0" t="0" r="0" b="0"/>
+                    <wp:wrapSquare wrapText="bothSides"/>
+                    <wp:docPr id="217" name="Tekstvak 2"/>
+                    <wp:cNvGraphicFramePr>
+                      <a:graphicFrameLocks xmlns:a="http://schemas.openxmlformats.org/drawingml/2006/main"/>
+                    </wp:cNvGraphicFramePr>
+                    <a:graphic xmlns:a="http://schemas.openxmlformats.org/drawingml/2006/main">
+                      <a:graphicData uri="http://schemas.microsoft.com/office/word/2010/wordprocessingShape">
+                        <wps:wsp>
+                          <wps:cNvSpPr txBox="1">
+                            <a:spLocks noChangeArrowheads="1"/>
+                          </wps:cNvSpPr>
+                          <wps:spPr bwMode="auto">
+                            <a:xfrm>
+                              <a:off x="0" y="0"/>
+                              <a:ext cx="2360930" cy="1404620"/>
+                            </a:xfrm>
+                            <a:prstGeom prst="rect">
+                              <a:avLst/>
+                            </a:prstGeom>
+                            <a:noFill/>
+                            <a:ln>
+                              <a:noFill/>
+                            </a:ln>
+                          </wps:spPr>
+                          <wps:style>
+                            <a:lnRef idx="0">
+                              <a:scrgbClr r="0" g="0" b="0"/>
+                            </a:lnRef>
+                            <a:fillRef idx="0">
+                              <a:scrgbClr r="0" g="0" b="0"/>
+                            </a:fillRef>
+                            <a:effectRef idx="0">
+                              <a:scrgbClr r="0" g="0" b="0"/>
+                            </a:effectRef>
+                            <a:fontRef idx="minor">
+                              <a:schemeClr val="dk1"/>
+                            </a:fontRef>
+                          </wps:style>
+                          <wps:txbx>
+                            <w:txbxContent>
+                              <w:p>
+                                <w:pPr>
+                                  <w:rPr>
+                                    <w:color w:val="FFFFFF" w:themeColor="background1"/>
+                                    <w:sz w:val="24"/>
+                                    <w:szCs w:val="24"/>
+                                    <w:lang w:val="en-US"/>
+                                  </w:rPr>
+                                </w:pPr>
+                                <w:r>
+                                  <w:rPr>
+                                    <w:color w:val="FFFFFF" w:themeColor="background1"/>
+                                    <w:sz w:val="24"/>
+                                    <w:szCs w:val="24"/>
+                                    <w:lang w:val="en-US"/>
+                                  </w:rPr>
+                                  <w:t>Chaim de Gelder</w:t>
+                                </w:r>
+                                <w:r>
+                                  <w:rPr>
+                                    <w:color w:val="FFFFFF" w:themeColor="background1"/>
+                                    <w:sz w:val="24"/>
+                                    <w:szCs w:val="24"/>
+                                    <w:lang w:val="en-US"/>
+                                  </w:rPr>
+                                  <w:br/>
+                                </w:r>
+                                <w:proofErr w:type="spellStart"/>
+                                <w:r>
+                                  <w:rPr>
+                                    <w:color w:val="FFFFFF" w:themeColor="background1"/>
+                                    <w:sz w:val="24"/>
+                                    <w:szCs w:val="24"/>
+                                    <w:lang w:val="en-US"/>
+                                  </w:rPr>
+                                  <w:t>Youri</w:t>
+                                </w:r>
+                                <w:proofErr w:type="spellEnd"/>
+                                <w:r>
+                                  <w:rPr>
+                                    <w:color w:val="FFFFFF" w:themeColor="background1"/>
+                                    <w:sz w:val="24"/>
+                                    <w:szCs w:val="24"/>
+                                    <w:lang w:val="en-US"/>
+                                  </w:rPr>
+                                  <w:t xml:space="preserve"> Collignon</w:t>
+                                </w:r>
+                                <w:r>
+                                  <w:rPr>
+                                    <w:color w:val="FFFFFF" w:themeColor="background1"/>
+                                    <w:sz w:val="24"/>
+                                    <w:szCs w:val="24"/>
+                                    <w:lang w:val="en-US"/>
+                                  </w:rPr>
+                                  <w:br/>
+                                  <w:t>Abdullah Sanli</w:t>
+                                </w:r>
+                                <w:r>
+                                  <w:rPr>
+                                    <w:color w:val="FFFFFF" w:themeColor="background1"/>
+                                    <w:sz w:val="24"/>
+                                    <w:szCs w:val="24"/>
+                                    <w:lang w:val="en-US"/>
+                                  </w:rPr>
+                                  <w:br/>
+                                  <w:t>Cemil Besli</w:t>
+                                </w:r>
+                              </w:p>
+                            </w:txbxContent>
+                          </wps:txbx>
+                          <wps:bodyPr rot="0" vert="horz" wrap="square" lIns="91440" tIns="45720" rIns="91440" bIns="45720" anchor="t" anchorCtr="0">
+                            <a:spAutoFit/>
+                          </wps:bodyPr>
+                        </wps:wsp>
+                      </a:graphicData>
+                    </a:graphic>
+                    <wp14:sizeRelH relativeFrom="margin">
+                      <wp14:pctWidth>40000</wp14:pctWidth>
+                    </wp14:sizeRelH>
+                    <wp14:sizeRelV relativeFrom="margin">
+                      <wp14:pctHeight>20000</wp14:pctHeight>
+                    </wp14:sizeRelV>
+                  </wp:anchor>
+                </w:drawing>
+              </mc:Choice>
+              <mc:Fallback>
+                <w:pict>
+                  <v:shape w14:anchorId="01BAA1FD" id="_x0000_s1032" type="#_x0000_t202" style="position:absolute;margin-left:338.75pt;margin-top:545.9pt;width:185.9pt;height:110.6pt;z-index:251675648;visibility:visible;mso-wrap-style:square;mso-width-percent:400;mso-height-percent:200;mso-wrap-distance-left:9pt;mso-wrap-distance-top:3.6pt;mso-wrap-distance-right:9pt;mso-wrap-distance-bottom:3.6pt;mso-position-horizontal:absolute;mso-position-horizontal-relative:text;mso-position-vertical:absolute;mso-position-vertical-relative:text;mso-width-percent:400;mso-height-percent:200;mso-width-relative:margin;mso-height-relative:margin;v-text-anchor:top" o:gfxdata="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" filled="f" stroked="f">
+                    <v:textbox style="mso-fit-shape-to-text:t">
+                      <w:txbxContent>
+                        <w:p>
+                          <w:pPr>
+                            <w:rPr>
+                              <w:color w:val="FFFFFF" w:themeColor="background1"/>
+                              <w:sz w:val="24"/>
+                              <w:szCs w:val="24"/>
+                              <w:lang w:val="en-US"/>
+                            </w:rPr>
+                          </w:pPr>
+                          <w:r>
+                            <w:rPr>
+                              <w:color w:val="FFFFFF" w:themeColor="background1"/>
+                              <w:sz w:val="24"/>
+                              <w:szCs w:val="24"/>
+                              <w:lang w:val="en-US"/>
+                            </w:rPr>
+                            <w:t>Chaim de Gelder</w:t>
+                          </w:r>
+                          <w:r>
+                            <w:rPr>
+                              <w:color w:val="FFFFFF" w:themeColor="background1"/>
+                              <w:sz w:val="24"/>
+                              <w:szCs w:val="24"/>
+                              <w:lang w:val="en-US"/>
+                            </w:rPr>
+                            <w:br/>
+                          </w:r>
+                          <w:proofErr w:type="spellStart"/>
+                          <w:r>
+                            <w:rPr>
+                              <w:color w:val="FFFFFF" w:themeColor="background1"/>
+                              <w:sz w:val="24"/>
+                              <w:szCs w:val="24"/>
+                              <w:lang w:val="en-US"/>
+                            </w:rPr>
+                            <w:t>Youri</w:t>
+                          </w:r>
+                          <w:proofErr w:type="spellEnd"/>
+                          <w:r>
+                            <w:rPr>
+                              <w:color w:val="FFFFFF" w:themeColor="background1"/>
+                              <w:sz w:val="24"/>
+                              <w:szCs w:val="24"/>
+                              <w:lang w:val="en-US"/>
+                            </w:rPr>
+                            <w:t xml:space="preserve"> Collignon</w:t>
+                          </w:r>
+                          <w:r>
+                            <w:rPr>
+                              <w:color w:val="FFFFFF" w:themeColor="background1"/>
+                              <w:sz w:val="24"/>
+                              <w:szCs w:val="24"/>
+                              <w:lang w:val="en-US"/>
+                            </w:rPr>
+                            <w:br/>
+                            <w:t>Abdullah Sanli</w:t>
+                          </w:r>
+                          <w:r>
+                            <w:rPr>
+                              <w:color w:val="FFFFFF" w:themeColor="background1"/>
+                              <w:sz w:val="24"/>
+                              <w:szCs w:val="24"/>
+                              <w:lang w:val="en-US"/>
+                            </w:rPr>
+                            <w:br/>
+                            <w:t>Cemil Besli</w:t>
+                          </w:r>
+                        </w:p>
+                      </w:txbxContent>
+                    </v:textbox>
+                    <w10:wrap type="square"/>
+                  </v:shape>
+                </w:pict>
+              </mc:Fallback>
+            </mc:AlternateContent>
+          </w:r>
+          <w:r>
+            <w:rPr>
+              <w:noProof/>
+            </w:rPr>
             <w:drawing>
-              <wp:anchor distT="0" distB="0" distL="114300" distR="114300" simplePos="0" relativeHeight="251660288" behindDoc="0" locked="0" layoutInCell="0" allowOverlap="1" wp14:anchorId="452DD6DA" wp14:editId="65FAA32D">
+              <wp:anchor distT="0" distB="0" distL="114300" distR="114300" simplePos="0" relativeHeight="251660288" behindDoc="0" locked="0" layoutInCell="0" allowOverlap="1" wp14:anchorId="452DD6DA" wp14:editId="1E28B00F">
                 <wp:simplePos x="0" y="0"/>
                 <wp:positionH relativeFrom="page">
-                  <wp:posOffset>1975449</wp:posOffset>
+                  <wp:posOffset>1186505</wp:posOffset>
                 </wp:positionH>
                 <wp:positionV relativeFrom="page">
-                  <wp:posOffset>3776278</wp:posOffset>
+                  <wp:posOffset>3773953</wp:posOffset>
                 </wp:positionV>
                 <wp:extent cx="5577840" cy="3137535"/>
                 <wp:effectExtent l="57150" t="57150" r="365760" b="348615"/>
@@ -813,6 +1342,670 @@
     <w:p>
       <w:pPr>
         <w:pStyle w:val="Lijstalinea"/>
+        <w:ind w:firstLine="696"/>
+        <w:rPr>
+          <w:rFonts w:ascii="Helvetica" w:hAnsi="Helvetica" w:cs="Helvetica"/>
+          <w:b/>
+          <w:bCs/>
+          <w:color w:val="000000" w:themeColor="text1"/>
+          <w:u w:val="single"/>
+        </w:rPr>
+      </w:pPr>
+    </w:p>
+    <w:p>
+      <w:pPr>
+        <w:pStyle w:val="Lijstalinea"/>
+        <w:ind w:firstLine="696"/>
+        <w:rPr>
+          <w:rFonts w:ascii="Helvetica" w:hAnsi="Helvetica" w:cs="Helvetica"/>
+          <w:b/>
+          <w:bCs/>
+          <w:color w:val="000000" w:themeColor="text1"/>
+          <w:u w:val="single"/>
+        </w:rPr>
+      </w:pPr>
+    </w:p>
+    <w:p>
+      <w:pPr>
+        <w:pStyle w:val="Lijstalinea"/>
+        <w:ind w:firstLine="696"/>
+        <w:rPr>
+          <w:rFonts w:ascii="Helvetica" w:hAnsi="Helvetica" w:cs="Helvetica"/>
+          <w:b/>
+          <w:bCs/>
+          <w:color w:val="000000" w:themeColor="text1"/>
+          <w:u w:val="single"/>
+        </w:rPr>
+      </w:pPr>
+    </w:p>
+    <w:p>
+      <w:pPr>
+        <w:pStyle w:val="Lijstalinea"/>
+        <w:ind w:firstLine="696"/>
+        <w:rPr>
+          <w:rFonts w:ascii="Helvetica" w:hAnsi="Helvetica" w:cs="Helvetica"/>
+          <w:b/>
+          <w:bCs/>
+          <w:color w:val="000000" w:themeColor="text1"/>
+          <w:u w:val="single"/>
+        </w:rPr>
+      </w:pPr>
+    </w:p>
+    <w:p>
+      <w:pPr>
+        <w:pStyle w:val="Lijstalinea"/>
+        <w:ind w:firstLine="696"/>
+        <w:rPr>
+          <w:rFonts w:ascii="Helvetica" w:hAnsi="Helvetica" w:cs="Helvetica"/>
+          <w:b/>
+          <w:bCs/>
+          <w:color w:val="000000" w:themeColor="text1"/>
+          <w:u w:val="single"/>
+        </w:rPr>
+      </w:pPr>
+    </w:p>
+    <w:p>
+      <w:pPr>
+        <w:pStyle w:val="Lijstalinea"/>
+        <w:ind w:firstLine="696"/>
+        <w:rPr>
+          <w:rFonts w:ascii="Helvetica" w:hAnsi="Helvetica" w:cs="Helvetica"/>
+          <w:b/>
+          <w:bCs/>
+          <w:color w:val="000000" w:themeColor="text1"/>
+          <w:u w:val="single"/>
+        </w:rPr>
+      </w:pPr>
+    </w:p>
+    <w:p>
+      <w:pPr>
+        <w:pStyle w:val="Lijstalinea"/>
+        <w:ind w:firstLine="696"/>
+        <w:rPr>
+          <w:rFonts w:ascii="Helvetica" w:hAnsi="Helvetica" w:cs="Helvetica"/>
+          <w:b/>
+          <w:bCs/>
+          <w:color w:val="000000" w:themeColor="text1"/>
+          <w:u w:val="single"/>
+        </w:rPr>
+      </w:pPr>
+    </w:p>
+    <w:p>
+      <w:pPr>
+        <w:pStyle w:val="Lijstalinea"/>
+        <w:ind w:firstLine="696"/>
+        <w:rPr>
+          <w:rFonts w:ascii="Helvetica" w:hAnsi="Helvetica" w:cs="Helvetica"/>
+          <w:b/>
+          <w:bCs/>
+          <w:color w:val="000000" w:themeColor="text1"/>
+          <w:u w:val="single"/>
+        </w:rPr>
+      </w:pPr>
+    </w:p>
+    <w:p>
+      <w:pPr>
+        <w:pStyle w:val="Lijstalinea"/>
+        <w:ind w:firstLine="696"/>
+        <w:rPr>
+          <w:rFonts w:ascii="Helvetica" w:hAnsi="Helvetica" w:cs="Helvetica"/>
+          <w:b/>
+          <w:bCs/>
+          <w:color w:val="000000" w:themeColor="text1"/>
+          <w:u w:val="single"/>
+        </w:rPr>
+      </w:pPr>
+    </w:p>
+    <w:p>
+      <w:pPr>
+        <w:pStyle w:val="Lijstalinea"/>
+        <w:ind w:firstLine="696"/>
+        <w:rPr>
+          <w:rFonts w:ascii="Helvetica" w:hAnsi="Helvetica" w:cs="Helvetica"/>
+          <w:b/>
+          <w:bCs/>
+          <w:color w:val="000000" w:themeColor="text1"/>
+          <w:u w:val="single"/>
+        </w:rPr>
+      </w:pPr>
+    </w:p>
+    <w:p>
+      <w:pPr>
+        <w:pStyle w:val="Lijstalinea"/>
+        <w:ind w:firstLine="696"/>
+        <w:rPr>
+          <w:rFonts w:ascii="Helvetica" w:hAnsi="Helvetica" w:cs="Helvetica"/>
+          <w:b/>
+          <w:bCs/>
+          <w:color w:val="000000" w:themeColor="text1"/>
+          <w:u w:val="single"/>
+        </w:rPr>
+      </w:pPr>
+    </w:p>
+    <w:p>
+      <w:pPr>
+        <w:pStyle w:val="Lijstalinea"/>
+        <w:ind w:firstLine="696"/>
+        <w:rPr>
+          <w:rFonts w:ascii="Helvetica" w:hAnsi="Helvetica" w:cs="Helvetica"/>
+          <w:b/>
+          <w:bCs/>
+          <w:color w:val="000000" w:themeColor="text1"/>
+          <w:u w:val="single"/>
+        </w:rPr>
+      </w:pPr>
+    </w:p>
+    <w:p>
+      <w:pPr>
+        <w:pStyle w:val="Lijstalinea"/>
+        <w:ind w:firstLine="696"/>
+        <w:rPr>
+          <w:rFonts w:ascii="Helvetica" w:hAnsi="Helvetica" w:cs="Helvetica"/>
+          <w:b/>
+          <w:bCs/>
+          <w:color w:val="000000" w:themeColor="text1"/>
+          <w:u w:val="single"/>
+        </w:rPr>
+      </w:pPr>
+    </w:p>
+    <w:p>
+      <w:pPr>
+        <w:pStyle w:val="Lijstalinea"/>
+        <w:ind w:firstLine="696"/>
+        <w:rPr>
+          <w:rFonts w:ascii="Helvetica" w:hAnsi="Helvetica" w:cs="Helvetica"/>
+          <w:b/>
+          <w:bCs/>
+          <w:color w:val="000000" w:themeColor="text1"/>
+          <w:u w:val="single"/>
+        </w:rPr>
+      </w:pPr>
+    </w:p>
+    <w:p>
+      <w:pPr>
+        <w:pStyle w:val="Lijstalinea"/>
+        <w:ind w:firstLine="696"/>
+        <w:rPr>
+          <w:rFonts w:ascii="Helvetica" w:hAnsi="Helvetica" w:cs="Helvetica"/>
+          <w:b/>
+          <w:bCs/>
+          <w:color w:val="000000" w:themeColor="text1"/>
+          <w:u w:val="single"/>
+        </w:rPr>
+      </w:pPr>
+    </w:p>
+    <w:p>
+      <w:pPr>
+        <w:pStyle w:val="Lijstalinea"/>
+        <w:ind w:firstLine="696"/>
+        <w:rPr>
+          <w:rFonts w:ascii="Helvetica" w:hAnsi="Helvetica" w:cs="Helvetica"/>
+          <w:b/>
+          <w:bCs/>
+          <w:color w:val="000000" w:themeColor="text1"/>
+          <w:u w:val="single"/>
+        </w:rPr>
+      </w:pPr>
+    </w:p>
+    <w:p>
+      <w:pPr>
+        <w:pStyle w:val="Lijstalinea"/>
+        <w:ind w:firstLine="696"/>
+        <w:rPr>
+          <w:rFonts w:ascii="Helvetica" w:hAnsi="Helvetica" w:cs="Helvetica"/>
+          <w:b/>
+          <w:bCs/>
+          <w:color w:val="000000" w:themeColor="text1"/>
+          <w:u w:val="single"/>
+        </w:rPr>
+      </w:pPr>
+    </w:p>
+    <w:p>
+      <w:pPr>
+        <w:pStyle w:val="Lijstalinea"/>
+        <w:ind w:firstLine="696"/>
+        <w:rPr>
+          <w:rFonts w:ascii="Helvetica" w:hAnsi="Helvetica" w:cs="Helvetica"/>
+          <w:b/>
+          <w:bCs/>
+          <w:color w:val="000000" w:themeColor="text1"/>
+          <w:u w:val="single"/>
+        </w:rPr>
+      </w:pPr>
+    </w:p>
+    <w:p>
+      <w:pPr>
+        <w:pStyle w:val="Lijstalinea"/>
+        <w:ind w:firstLine="696"/>
+        <w:rPr>
+          <w:rFonts w:ascii="Helvetica" w:hAnsi="Helvetica" w:cs="Helvetica"/>
+          <w:b/>
+          <w:bCs/>
+          <w:color w:val="000000" w:themeColor="text1"/>
+          <w:u w:val="single"/>
+        </w:rPr>
+      </w:pPr>
+    </w:p>
+    <w:p>
+      <w:pPr>
+        <w:pStyle w:val="Lijstalinea"/>
+        <w:ind w:firstLine="696"/>
+        <w:rPr>
+          <w:rFonts w:ascii="Helvetica" w:hAnsi="Helvetica" w:cs="Helvetica"/>
+          <w:b/>
+          <w:bCs/>
+          <w:color w:val="000000" w:themeColor="text1"/>
+          <w:u w:val="single"/>
+        </w:rPr>
+      </w:pPr>
+    </w:p>
+    <w:p>
+      <w:pPr>
+        <w:pStyle w:val="Lijstalinea"/>
+        <w:ind w:firstLine="696"/>
+        <w:rPr>
+          <w:rFonts w:ascii="Helvetica" w:hAnsi="Helvetica" w:cs="Helvetica"/>
+          <w:b/>
+          <w:bCs/>
+          <w:color w:val="000000" w:themeColor="text1"/>
+          <w:u w:val="single"/>
+        </w:rPr>
+      </w:pPr>
+    </w:p>
+    <w:p>
+      <w:pPr>
+        <w:pStyle w:val="Lijstalinea"/>
+        <w:ind w:firstLine="696"/>
+        <w:rPr>
+          <w:rFonts w:ascii="Helvetica" w:hAnsi="Helvetica" w:cs="Helvetica"/>
+          <w:b/>
+          <w:bCs/>
+          <w:color w:val="000000" w:themeColor="text1"/>
+          <w:u w:val="single"/>
+        </w:rPr>
+      </w:pPr>
+    </w:p>
+    <w:p>
+      <w:pPr>
+        <w:pStyle w:val="Lijstalinea"/>
+        <w:ind w:firstLine="696"/>
+        <w:rPr>
+          <w:rFonts w:ascii="Helvetica" w:hAnsi="Helvetica" w:cs="Helvetica"/>
+          <w:b/>
+          <w:bCs/>
+          <w:color w:val="000000" w:themeColor="text1"/>
+          <w:u w:val="single"/>
+        </w:rPr>
+      </w:pPr>
+    </w:p>
+    <w:p>
+      <w:pPr>
+        <w:pStyle w:val="Lijstalinea"/>
+        <w:ind w:firstLine="696"/>
+        <w:rPr>
+          <w:rFonts w:ascii="Helvetica" w:hAnsi="Helvetica" w:cs="Helvetica"/>
+          <w:b/>
+          <w:bCs/>
+          <w:color w:val="000000" w:themeColor="text1"/>
+          <w:u w:val="single"/>
+        </w:rPr>
+      </w:pPr>
+    </w:p>
+    <w:p>
+      <w:pPr>
+        <w:pStyle w:val="Lijstalinea"/>
+        <w:ind w:firstLine="696"/>
+        <w:rPr>
+          <w:rFonts w:ascii="Helvetica" w:hAnsi="Helvetica" w:cs="Helvetica"/>
+          <w:b/>
+          <w:bCs/>
+          <w:color w:val="000000" w:themeColor="text1"/>
+          <w:u w:val="single"/>
+        </w:rPr>
+      </w:pPr>
+    </w:p>
+    <w:p>
+      <w:pPr>
+        <w:pStyle w:val="Lijstalinea"/>
+        <w:ind w:firstLine="696"/>
+        <w:rPr>
+          <w:rFonts w:ascii="Helvetica" w:hAnsi="Helvetica" w:cs="Helvetica"/>
+          <w:b/>
+          <w:bCs/>
+          <w:color w:val="000000" w:themeColor="text1"/>
+          <w:u w:val="single"/>
+        </w:rPr>
+      </w:pPr>
+    </w:p>
+    <w:p>
+      <w:pPr>
+        <w:pStyle w:val="Lijstalinea"/>
+        <w:ind w:firstLine="696"/>
+        <w:rPr>
+          <w:rFonts w:ascii="Helvetica" w:hAnsi="Helvetica" w:cs="Helvetica"/>
+          <w:b/>
+          <w:bCs/>
+          <w:color w:val="000000" w:themeColor="text1"/>
+          <w:u w:val="single"/>
+        </w:rPr>
+      </w:pPr>
+    </w:p>
+    <w:p>
+      <w:pPr>
+        <w:pStyle w:val="Lijstalinea"/>
+        <w:ind w:firstLine="696"/>
+        <w:rPr>
+          <w:rFonts w:ascii="Helvetica" w:hAnsi="Helvetica" w:cs="Helvetica"/>
+          <w:b/>
+          <w:bCs/>
+          <w:color w:val="000000" w:themeColor="text1"/>
+          <w:u w:val="single"/>
+        </w:rPr>
+      </w:pPr>
+    </w:p>
+    <w:p>
+      <w:pPr>
+        <w:pStyle w:val="Lijstalinea"/>
+        <w:ind w:firstLine="696"/>
+        <w:rPr>
+          <w:rFonts w:ascii="Helvetica" w:hAnsi="Helvetica" w:cs="Helvetica"/>
+          <w:b/>
+          <w:bCs/>
+          <w:color w:val="000000" w:themeColor="text1"/>
+          <w:u w:val="single"/>
+        </w:rPr>
+      </w:pPr>
+    </w:p>
+    <w:p>
+      <w:pPr>
+        <w:pStyle w:val="Lijstalinea"/>
+        <w:ind w:firstLine="696"/>
+        <w:rPr>
+          <w:rFonts w:ascii="Helvetica" w:hAnsi="Helvetica" w:cs="Helvetica"/>
+          <w:b/>
+          <w:bCs/>
+          <w:color w:val="000000" w:themeColor="text1"/>
+          <w:u w:val="single"/>
+        </w:rPr>
+      </w:pPr>
+    </w:p>
+    <w:p>
+      <w:pPr>
+        <w:pStyle w:val="Lijstalinea"/>
+        <w:ind w:firstLine="696"/>
+        <w:rPr>
+          <w:rFonts w:ascii="Helvetica" w:hAnsi="Helvetica" w:cs="Helvetica"/>
+          <w:b/>
+          <w:bCs/>
+          <w:color w:val="000000" w:themeColor="text1"/>
+          <w:u w:val="single"/>
+        </w:rPr>
+      </w:pPr>
+    </w:p>
+    <w:p>
+      <w:pPr>
+        <w:pStyle w:val="Lijstalinea"/>
+        <w:ind w:firstLine="696"/>
+        <w:rPr>
+          <w:rFonts w:ascii="Helvetica" w:hAnsi="Helvetica" w:cs="Helvetica"/>
+          <w:b/>
+          <w:bCs/>
+          <w:color w:val="000000" w:themeColor="text1"/>
+          <w:u w:val="single"/>
+        </w:rPr>
+      </w:pPr>
+    </w:p>
+    <w:p>
+      <w:pPr>
+        <w:pStyle w:val="Lijstalinea"/>
+        <w:ind w:firstLine="696"/>
+        <w:rPr>
+          <w:rFonts w:ascii="Helvetica" w:hAnsi="Helvetica" w:cs="Helvetica"/>
+          <w:b/>
+          <w:bCs/>
+          <w:color w:val="000000" w:themeColor="text1"/>
+          <w:u w:val="single"/>
+        </w:rPr>
+      </w:pPr>
+    </w:p>
+    <w:p>
+      <w:pPr>
+        <w:pStyle w:val="Lijstalinea"/>
+        <w:ind w:firstLine="696"/>
+        <w:rPr>
+          <w:rFonts w:ascii="Helvetica" w:hAnsi="Helvetica" w:cs="Helvetica"/>
+          <w:b/>
+          <w:bCs/>
+          <w:color w:val="000000" w:themeColor="text1"/>
+          <w:u w:val="single"/>
+        </w:rPr>
+      </w:pPr>
+    </w:p>
+    <w:p>
+      <w:pPr>
+        <w:pStyle w:val="Lijstalinea"/>
+        <w:ind w:firstLine="696"/>
+        <w:rPr>
+          <w:rFonts w:ascii="Helvetica" w:hAnsi="Helvetica" w:cs="Helvetica"/>
+          <w:b/>
+          <w:bCs/>
+          <w:color w:val="000000" w:themeColor="text1"/>
+          <w:u w:val="single"/>
+        </w:rPr>
+      </w:pPr>
+    </w:p>
+    <w:p>
+      <w:pPr>
+        <w:pStyle w:val="Lijstalinea"/>
+        <w:ind w:firstLine="696"/>
+        <w:rPr>
+          <w:rFonts w:ascii="Helvetica" w:hAnsi="Helvetica" w:cs="Helvetica"/>
+          <w:b/>
+          <w:bCs/>
+          <w:color w:val="000000" w:themeColor="text1"/>
+          <w:u w:val="single"/>
+        </w:rPr>
+      </w:pPr>
+    </w:p>
+    <w:p>
+      <w:pPr>
+        <w:pStyle w:val="Lijstalinea"/>
+        <w:ind w:firstLine="696"/>
+        <w:rPr>
+          <w:rFonts w:ascii="Helvetica" w:hAnsi="Helvetica" w:cs="Helvetica"/>
+          <w:b/>
+          <w:bCs/>
+          <w:color w:val="000000" w:themeColor="text1"/>
+          <w:u w:val="single"/>
+        </w:rPr>
+      </w:pPr>
+    </w:p>
+    <w:p>
+      <w:pPr>
+        <w:pStyle w:val="Lijstalinea"/>
+        <w:ind w:firstLine="696"/>
+        <w:rPr>
+          <w:rFonts w:ascii="Helvetica" w:hAnsi="Helvetica" w:cs="Helvetica"/>
+          <w:b/>
+          <w:bCs/>
+          <w:color w:val="000000" w:themeColor="text1"/>
+          <w:u w:val="single"/>
+        </w:rPr>
+      </w:pPr>
+    </w:p>
+    <w:p>
+      <w:pPr>
+        <w:pStyle w:val="Lijstalinea"/>
+        <w:ind w:firstLine="696"/>
+        <w:rPr>
+          <w:rFonts w:ascii="Helvetica" w:hAnsi="Helvetica" w:cs="Helvetica"/>
+          <w:b/>
+          <w:bCs/>
+          <w:color w:val="000000" w:themeColor="text1"/>
+          <w:u w:val="single"/>
+        </w:rPr>
+      </w:pPr>
+    </w:p>
+    <w:p>
+      <w:pPr>
+        <w:pStyle w:val="Lijstalinea"/>
+        <w:ind w:firstLine="696"/>
+        <w:rPr>
+          <w:rFonts w:ascii="Helvetica" w:hAnsi="Helvetica" w:cs="Helvetica"/>
+          <w:b/>
+          <w:bCs/>
+          <w:color w:val="000000" w:themeColor="text1"/>
+          <w:u w:val="single"/>
+        </w:rPr>
+      </w:pPr>
+    </w:p>
+    <w:p>
+      <w:pPr>
+        <w:pStyle w:val="Lijstalinea"/>
+        <w:ind w:firstLine="696"/>
+        <w:rPr>
+          <w:rFonts w:ascii="Helvetica" w:hAnsi="Helvetica" w:cs="Helvetica"/>
+          <w:b/>
+          <w:bCs/>
+          <w:color w:val="000000" w:themeColor="text1"/>
+          <w:u w:val="single"/>
+        </w:rPr>
+      </w:pPr>
+    </w:p>
+    <w:p>
+      <w:pPr>
+        <w:pStyle w:val="Lijstalinea"/>
+        <w:ind w:firstLine="696"/>
+        <w:rPr>
+          <w:rFonts w:ascii="Helvetica" w:hAnsi="Helvetica" w:cs="Helvetica"/>
+          <w:b/>
+          <w:bCs/>
+          <w:color w:val="000000" w:themeColor="text1"/>
+          <w:u w:val="single"/>
+        </w:rPr>
+      </w:pPr>
+    </w:p>
+    <w:p>
+      <w:pPr>
+        <w:pStyle w:val="Lijstalinea"/>
+        <w:ind w:firstLine="696"/>
+        <w:rPr>
+          <w:rFonts w:ascii="Helvetica" w:hAnsi="Helvetica" w:cs="Helvetica"/>
+          <w:b/>
+          <w:bCs/>
+          <w:color w:val="000000" w:themeColor="text1"/>
+          <w:u w:val="single"/>
+        </w:rPr>
+      </w:pPr>
+    </w:p>
+    <w:p>
+      <w:pPr>
+        <w:pStyle w:val="Lijstalinea"/>
+        <w:ind w:firstLine="696"/>
+        <w:rPr>
+          <w:rFonts w:ascii="Helvetica" w:hAnsi="Helvetica" w:cs="Helvetica"/>
+          <w:b/>
+          <w:bCs/>
+          <w:color w:val="000000" w:themeColor="text1"/>
+          <w:u w:val="single"/>
+        </w:rPr>
+      </w:pPr>
+    </w:p>
+    <w:p>
+      <w:pPr>
+        <w:pStyle w:val="Lijstalinea"/>
+        <w:ind w:firstLine="696"/>
+        <w:rPr>
+          <w:rFonts w:ascii="Helvetica" w:hAnsi="Helvetica" w:cs="Helvetica"/>
+          <w:b/>
+          <w:bCs/>
+          <w:color w:val="000000" w:themeColor="text1"/>
+          <w:u w:val="single"/>
+        </w:rPr>
+      </w:pPr>
+    </w:p>
+    <w:p>
+      <w:pPr>
+        <w:pStyle w:val="Lijstalinea"/>
+        <w:ind w:firstLine="696"/>
+        <w:rPr>
+          <w:rFonts w:ascii="Helvetica" w:hAnsi="Helvetica" w:cs="Helvetica"/>
+          <w:b/>
+          <w:bCs/>
+          <w:color w:val="000000" w:themeColor="text1"/>
+          <w:u w:val="single"/>
+        </w:rPr>
+      </w:pPr>
+    </w:p>
+    <w:p>
+      <w:pPr>
+        <w:pStyle w:val="Lijstalinea"/>
+        <w:ind w:firstLine="696"/>
+        <w:rPr>
+          <w:rFonts w:ascii="Helvetica" w:hAnsi="Helvetica" w:cs="Helvetica"/>
+          <w:b/>
+          <w:bCs/>
+          <w:color w:val="000000" w:themeColor="text1"/>
+          <w:u w:val="single"/>
+        </w:rPr>
+      </w:pPr>
+    </w:p>
+    <w:p>
+      <w:pPr>
+        <w:pStyle w:val="Lijstalinea"/>
+        <w:ind w:firstLine="696"/>
+        <w:rPr>
+          <w:rFonts w:ascii="Helvetica" w:hAnsi="Helvetica" w:cs="Helvetica"/>
+          <w:b/>
+          <w:bCs/>
+          <w:color w:val="000000" w:themeColor="text1"/>
+          <w:u w:val="single"/>
+        </w:rPr>
+      </w:pPr>
+    </w:p>
+    <w:p>
+      <w:pPr>
+        <w:pStyle w:val="Lijstalinea"/>
+        <w:ind w:firstLine="696"/>
+        <w:rPr>
+          <w:rFonts w:ascii="Helvetica" w:hAnsi="Helvetica" w:cs="Helvetica"/>
+          <w:b/>
+          <w:bCs/>
+          <w:color w:val="000000" w:themeColor="text1"/>
+          <w:u w:val="single"/>
+        </w:rPr>
+      </w:pPr>
+    </w:p>
+    <w:p>
+      <w:pPr>
+        <w:pStyle w:val="Lijstalinea"/>
+        <w:ind w:firstLine="696"/>
+        <w:rPr>
+          <w:rFonts w:ascii="Helvetica" w:hAnsi="Helvetica" w:cs="Helvetica"/>
+          <w:b/>
+          <w:bCs/>
+          <w:color w:val="000000" w:themeColor="text1"/>
+          <w:u w:val="single"/>
+        </w:rPr>
+      </w:pPr>
+    </w:p>
+    <w:p>
+      <w:pPr>
+        <w:pStyle w:val="Lijstalinea"/>
+        <w:ind w:firstLine="696"/>
+        <w:rPr>
+          <w:rFonts w:ascii="Helvetica" w:hAnsi="Helvetica" w:cs="Helvetica"/>
+          <w:b/>
+          <w:bCs/>
+          <w:color w:val="000000" w:themeColor="text1"/>
+          <w:u w:val="single"/>
+        </w:rPr>
+      </w:pPr>
+    </w:p>
+    <w:p>
+      <w:pPr>
+        <w:pStyle w:val="Lijstalinea"/>
+        <w:ind w:firstLine="696"/>
         <w:rPr>
           <w:rFonts w:ascii="Helvetica" w:hAnsi="Helvetica" w:cs="Helvetica"/>
           <w:b/>
@@ -1839,6 +3032,14 @@
       <w:pPr>
         <w:rPr>
           <w:rFonts w:ascii="Helvetica" w:hAnsi="Helvetica" w:cs="Helvetica"/>
+          <w:color w:val="000000" w:themeColor="text1"/>
+        </w:rPr>
+      </w:pPr>
+    </w:p>
+    <w:p>
+      <w:pPr>
+        <w:rPr>
+          <w:rFonts w:ascii="Helvetica" w:hAnsi="Helvetica" w:cs="Helvetica"/>
           <w:b/>
           <w:bCs/>
           <w:color w:val="000000" w:themeColor="text1"/>
@@ -1852,7 +3053,6 @@
           <w:noProof/>
           <w:color w:val="000000" w:themeColor="text1"/>
         </w:rPr>
-        <w:lastRenderedPageBreak/>
         <w:drawing>
           <wp:anchor distT="0" distB="0" distL="114300" distR="114300" simplePos="0" relativeHeight="251662336" behindDoc="1" locked="0" layoutInCell="1" allowOverlap="1" wp14:anchorId="7888E9F3" wp14:editId="71F51226">
             <wp:simplePos x="0" y="0"/>
@@ -2178,7 +3378,6 @@
           <w:noProof/>
           <w:color w:val="000000" w:themeColor="text1"/>
         </w:rPr>
-        <w:lastRenderedPageBreak/>
         <w:drawing>
           <wp:anchor distT="0" distB="0" distL="114300" distR="114300" simplePos="0" relativeHeight="251664384" behindDoc="1" locked="0" layoutInCell="1" allowOverlap="1" wp14:anchorId="3AC486D8" wp14:editId="051C15E6">
             <wp:simplePos x="0" y="0"/>
@@ -2259,25 +3458,7 @@
           <w:bCs/>
           <w:color w:val="000000" w:themeColor="text1"/>
         </w:rPr>
-        <w:t>(</w:t>
-      </w:r>
-      <w:r>
-        <w:rPr>
-          <w:rFonts w:ascii="Helvetica" w:hAnsi="Helvetica" w:cs="Helvetica"/>
-          <w:b/>
-          <w:bCs/>
-          <w:color w:val="000000" w:themeColor="text1"/>
-        </w:rPr>
-        <w:t>TOEKOMSTIG</w:t>
-      </w:r>
-      <w:r>
-        <w:rPr>
-          <w:rFonts w:ascii="Helvetica" w:hAnsi="Helvetica" w:cs="Helvetica"/>
-          <w:b/>
-          <w:bCs/>
-          <w:color w:val="000000" w:themeColor="text1"/>
-        </w:rPr>
-        <w:t>)</w:t>
+        <w:t>(TOEKOMSTIG)</w:t>
       </w:r>
       <w:r>
         <w:rPr>
@@ -2413,19 +3594,1032 @@
     </w:p>
     <w:p>
       <w:pPr>
-        <w:rPr>
-          <w:rFonts w:ascii="Helvetica" w:hAnsi="Helvetica" w:cs="Helvetica"/>
-          <w:color w:val="000000" w:themeColor="text1"/>
-        </w:rPr>
-      </w:pPr>
-    </w:p>
-    <w:p>
-      <w:pPr>
-        <w:rPr>
-          <w:rFonts w:ascii="Helvetica" w:hAnsi="Helvetica" w:cs="Helvetica"/>
-          <w:b/>
-          <w:bCs/>
-          <w:color w:val="000000" w:themeColor="text1"/>
+        <w:pStyle w:val="Lijstalinea"/>
+        <w:rPr>
+          <w:rFonts w:ascii="Helvetica" w:hAnsi="Helvetica" w:cs="Helvetica"/>
+          <w:b/>
+          <w:bCs/>
+          <w:color w:val="000000" w:themeColor="text1"/>
+          <w:u w:val="single"/>
+        </w:rPr>
+      </w:pPr>
+      <w:r>
+        <w:rPr>
+          <w:rFonts w:ascii="Helvetica" w:hAnsi="Helvetica" w:cs="Helvetica"/>
+          <w:b/>
+          <w:bCs/>
+          <w:color w:val="000000" w:themeColor="text1"/>
+          <w:u w:val="single"/>
+        </w:rPr>
+        <w:lastRenderedPageBreak/>
+        <w:t xml:space="preserve">INTERVIEW MET </w:t>
+      </w:r>
+      <w:r>
+        <w:rPr>
+          <w:rFonts w:ascii="Helvetica" w:hAnsi="Helvetica" w:cs="Helvetica"/>
+          <w:b/>
+          <w:bCs/>
+          <w:color w:val="000000" w:themeColor="text1"/>
+          <w:u w:val="single"/>
+        </w:rPr>
+        <w:t>ABDULLAH SANLI</w:t>
+      </w:r>
+    </w:p>
+    <w:p>
+      <w:pPr>
+        <w:pStyle w:val="Lijstalinea"/>
+        <w:numPr>
+          <w:ilvl w:val="0"/>
+          <w:numId w:val="2"/>
+        </w:numPr>
+        <w:rPr>
+          <w:rFonts w:ascii="Helvetica" w:hAnsi="Helvetica" w:cs="Helvetica"/>
+          <w:b/>
+          <w:bCs/>
+          <w:sz w:val="28"/>
+          <w:szCs w:val="28"/>
+        </w:rPr>
+      </w:pPr>
+      <w:r>
+        <w:rPr>
+          <w:rFonts w:ascii="Helvetica" w:hAnsi="Helvetica" w:cs="Helvetica"/>
+          <w:b/>
+          <w:bCs/>
+          <w:sz w:val="28"/>
+          <w:szCs w:val="28"/>
+        </w:rPr>
+        <w:t>Algemeen klanten onderzoek naar het gaming-gedrag van STEAM-users (Heden).</w:t>
+      </w:r>
+    </w:p>
+    <w:p>
+      <w:pPr>
+        <w:pStyle w:val="Lijstalinea"/>
+        <w:numPr>
+          <w:ilvl w:val="1"/>
+          <w:numId w:val="2"/>
+        </w:numPr>
+        <w:rPr>
+          <w:rFonts w:ascii="Helvetica" w:hAnsi="Helvetica" w:cs="Helvetica"/>
+        </w:rPr>
+      </w:pPr>
+      <w:r>
+        <w:rPr>
+          <w:rFonts w:ascii="Helvetica" w:hAnsi="Helvetica" w:cs="Helvetica"/>
+        </w:rPr>
+        <w:t>Wat vind je van het huidige STEAM User Interface? (Heden)</w:t>
+      </w:r>
+    </w:p>
+    <w:p>
+      <w:pPr>
+        <w:pStyle w:val="Lijstalinea"/>
+        <w:numPr>
+          <w:ilvl w:val="3"/>
+          <w:numId w:val="2"/>
+        </w:numPr>
+        <w:rPr>
+          <w:rFonts w:ascii="Helvetica" w:hAnsi="Helvetica" w:cs="Helvetica"/>
+        </w:rPr>
+      </w:pPr>
+      <w:r>
+        <w:rPr>
+          <w:rFonts w:ascii="Helvetica" w:hAnsi="Helvetica" w:cs="Helvetica"/>
+        </w:rPr>
+        <w:t>Ik vind het wel overzichtelijk.</w:t>
+      </w:r>
+    </w:p>
+    <w:p>
+      <w:pPr>
+        <w:pStyle w:val="Lijstalinea"/>
+        <w:numPr>
+          <w:ilvl w:val="1"/>
+          <w:numId w:val="2"/>
+        </w:numPr>
+        <w:rPr>
+          <w:rFonts w:ascii="Helvetica" w:hAnsi="Helvetica" w:cs="Helvetica"/>
+        </w:rPr>
+      </w:pPr>
+      <w:r>
+        <w:rPr>
+          <w:rFonts w:ascii="Helvetica" w:hAnsi="Helvetica" w:cs="Helvetica"/>
+        </w:rPr>
+        <w:t>Wat is de reden dat jij STEAM opstart?</w:t>
+      </w:r>
+    </w:p>
+    <w:p>
+      <w:pPr>
+        <w:pStyle w:val="Lijstalinea"/>
+        <w:numPr>
+          <w:ilvl w:val="3"/>
+          <w:numId w:val="2"/>
+        </w:numPr>
+        <w:rPr>
+          <w:rFonts w:ascii="Helvetica" w:hAnsi="Helvetica" w:cs="Helvetica"/>
+        </w:rPr>
+      </w:pPr>
+      <w:r>
+        <w:rPr>
+          <w:rFonts w:ascii="Helvetica" w:hAnsi="Helvetica" w:cs="Helvetica"/>
+        </w:rPr>
+        <w:t>Ik start STEAM op om games te gaan spelen, updates te lezen en de winkel te bekijken.</w:t>
+      </w:r>
+    </w:p>
+    <w:p>
+      <w:pPr>
+        <w:pStyle w:val="Lijstalinea"/>
+        <w:numPr>
+          <w:ilvl w:val="1"/>
+          <w:numId w:val="2"/>
+        </w:numPr>
+        <w:rPr>
+          <w:rFonts w:ascii="Helvetica" w:hAnsi="Helvetica" w:cs="Helvetica"/>
+        </w:rPr>
+      </w:pPr>
+      <w:r>
+        <w:rPr>
+          <w:rFonts w:ascii="Helvetica" w:hAnsi="Helvetica" w:cs="Helvetica"/>
+        </w:rPr>
+        <w:t>Wat doe je als eerste als je STEAM opstart?</w:t>
+      </w:r>
+    </w:p>
+    <w:p>
+      <w:pPr>
+        <w:pStyle w:val="Lijstalinea"/>
+        <w:numPr>
+          <w:ilvl w:val="3"/>
+          <w:numId w:val="2"/>
+        </w:numPr>
+        <w:rPr>
+          <w:rFonts w:ascii="Helvetica" w:hAnsi="Helvetica" w:cs="Helvetica"/>
+        </w:rPr>
+      </w:pPr>
+      <w:r>
+        <w:rPr>
+          <w:rFonts w:ascii="Helvetica" w:hAnsi="Helvetica" w:cs="Helvetica"/>
+        </w:rPr>
+        <w:t>Ik check of er updates zijn voor mijn games.</w:t>
+      </w:r>
+    </w:p>
+    <w:p>
+      <w:pPr>
+        <w:pStyle w:val="Lijstalinea"/>
+        <w:numPr>
+          <w:ilvl w:val="1"/>
+          <w:numId w:val="2"/>
+        </w:numPr>
+        <w:rPr>
+          <w:rFonts w:ascii="Helvetica" w:hAnsi="Helvetica" w:cs="Helvetica"/>
+        </w:rPr>
+      </w:pPr>
+      <w:r>
+        <w:rPr>
+          <w:rFonts w:ascii="Helvetica" w:hAnsi="Helvetica" w:cs="Helvetica"/>
+        </w:rPr>
+        <w:t xml:space="preserve">Hoe is de werking van STEAM voor jou? Loopt alles soepel? </w:t>
+      </w:r>
+    </w:p>
+    <w:p>
+      <w:pPr>
+        <w:pStyle w:val="Lijstalinea"/>
+        <w:numPr>
+          <w:ilvl w:val="3"/>
+          <w:numId w:val="2"/>
+        </w:numPr>
+        <w:rPr>
+          <w:rFonts w:ascii="Helvetica" w:hAnsi="Helvetica" w:cs="Helvetica"/>
+        </w:rPr>
+      </w:pPr>
+      <w:r>
+        <w:rPr>
+          <w:rFonts w:ascii="Helvetica" w:hAnsi="Helvetica" w:cs="Helvetica"/>
+        </w:rPr>
+        <w:t>STEAM loopt in de meeste gevallen soepel. Het loopt zelden vast.</w:t>
+      </w:r>
+    </w:p>
+    <w:p>
+      <w:pPr>
+        <w:pStyle w:val="Lijstalinea"/>
+        <w:numPr>
+          <w:ilvl w:val="1"/>
+          <w:numId w:val="2"/>
+        </w:numPr>
+        <w:rPr>
+          <w:rFonts w:ascii="Helvetica" w:hAnsi="Helvetica" w:cs="Helvetica"/>
+        </w:rPr>
+      </w:pPr>
+      <w:r>
+        <w:rPr>
+          <w:rFonts w:ascii="Helvetica" w:hAnsi="Helvetica" w:cs="Helvetica"/>
+        </w:rPr>
+        <w:t>Zijn er dingen waarmee je vastloopt op STEAM?</w:t>
+      </w:r>
+    </w:p>
+    <w:p>
+      <w:pPr>
+        <w:pStyle w:val="Lijstalinea"/>
+        <w:numPr>
+          <w:ilvl w:val="3"/>
+          <w:numId w:val="2"/>
+        </w:numPr>
+        <w:rPr>
+          <w:rFonts w:ascii="Helvetica" w:hAnsi="Helvetica" w:cs="Helvetica"/>
+        </w:rPr>
+      </w:pPr>
+      <w:r>
+        <w:rPr>
+          <w:rFonts w:ascii="Helvetica" w:hAnsi="Helvetica" w:cs="Helvetica"/>
+        </w:rPr>
+        <w:t>Tijdens het aanschaffen van een spel komt het wel eens voor dat STEAM moeite heeft met het herkennen van mijn betaling.</w:t>
+      </w:r>
+    </w:p>
+    <w:p>
+      <w:pPr>
+        <w:pStyle w:val="Lijstalinea"/>
+        <w:numPr>
+          <w:ilvl w:val="1"/>
+          <w:numId w:val="2"/>
+        </w:numPr>
+        <w:rPr>
+          <w:rFonts w:ascii="Helvetica" w:hAnsi="Helvetica" w:cs="Helvetica"/>
+        </w:rPr>
+      </w:pPr>
+      <w:r>
+        <w:rPr>
+          <w:rFonts w:ascii="Helvetica" w:hAnsi="Helvetica" w:cs="Helvetica"/>
+        </w:rPr>
+        <w:t xml:space="preserve">Wat vind je van het huidige community system? </w:t>
+      </w:r>
+    </w:p>
+    <w:p>
+      <w:pPr>
+        <w:pStyle w:val="Lijstalinea"/>
+        <w:numPr>
+          <w:ilvl w:val="3"/>
+          <w:numId w:val="2"/>
+        </w:numPr>
+        <w:rPr>
+          <w:rFonts w:ascii="Helvetica" w:hAnsi="Helvetica" w:cs="Helvetica"/>
+        </w:rPr>
+      </w:pPr>
+      <w:r>
+        <w:rPr>
+          <w:rFonts w:ascii="Helvetica" w:hAnsi="Helvetica" w:cs="Helvetica"/>
+        </w:rPr>
+        <w:t>Ik vind dat het goed werkt.</w:t>
+      </w:r>
+    </w:p>
+    <w:p>
+      <w:pPr>
+        <w:pStyle w:val="Lijstalinea"/>
+        <w:numPr>
+          <w:ilvl w:val="1"/>
+          <w:numId w:val="2"/>
+        </w:numPr>
+        <w:rPr>
+          <w:rFonts w:ascii="Helvetica" w:hAnsi="Helvetica" w:cs="Helvetica"/>
+        </w:rPr>
+      </w:pPr>
+      <w:r>
+        <w:rPr>
+          <w:rFonts w:ascii="Helvetica" w:hAnsi="Helvetica" w:cs="Helvetica"/>
+        </w:rPr>
+        <w:t>Wat is voor jou de waarde van STEAM?</w:t>
+      </w:r>
+    </w:p>
+    <w:p>
+      <w:pPr>
+        <w:pStyle w:val="Lijstalinea"/>
+        <w:numPr>
+          <w:ilvl w:val="3"/>
+          <w:numId w:val="2"/>
+        </w:numPr>
+        <w:rPr>
+          <w:rFonts w:ascii="Helvetica" w:hAnsi="Helvetica" w:cs="Helvetica"/>
+        </w:rPr>
+      </w:pPr>
+      <w:r>
+        <w:rPr>
+          <w:rFonts w:ascii="Helvetica" w:hAnsi="Helvetica" w:cs="Helvetica"/>
+        </w:rPr>
+        <w:t>Het is een online speeltuin waar ik met vrienden speel.</w:t>
+      </w:r>
+    </w:p>
+    <w:p>
+      <w:pPr>
+        <w:pStyle w:val="Lijstalinea"/>
+        <w:numPr>
+          <w:ilvl w:val="1"/>
+          <w:numId w:val="2"/>
+        </w:numPr>
+        <w:rPr>
+          <w:rFonts w:ascii="Helvetica" w:hAnsi="Helvetica" w:cs="Helvetica"/>
+        </w:rPr>
+      </w:pPr>
+      <w:r>
+        <w:rPr>
+          <w:rFonts w:ascii="Helvetica" w:hAnsi="Helvetica" w:cs="Helvetica"/>
+        </w:rPr>
+        <w:t xml:space="preserve">Wat vind je van het huidige aanbod aan streamingsdiensten op STEAM? </w:t>
+      </w:r>
+    </w:p>
+    <w:p>
+      <w:pPr>
+        <w:pStyle w:val="Lijstalinea"/>
+        <w:numPr>
+          <w:ilvl w:val="3"/>
+          <w:numId w:val="2"/>
+        </w:numPr>
+        <w:rPr>
+          <w:rFonts w:ascii="Helvetica" w:hAnsi="Helvetica" w:cs="Helvetica"/>
+        </w:rPr>
+      </w:pPr>
+      <w:r>
+        <w:rPr>
+          <w:rFonts w:ascii="Helvetica" w:hAnsi="Helvetica" w:cs="Helvetica"/>
+        </w:rPr>
+        <w:t>Ik gebruik het nooit en heb daarom geen mening over.</w:t>
+      </w:r>
+    </w:p>
+    <w:p>
+      <w:pPr>
+        <w:pStyle w:val="Lijstalinea"/>
+        <w:ind w:left="785"/>
+        <w:rPr>
+          <w:rFonts w:ascii="Helvetica" w:hAnsi="Helvetica" w:cs="Helvetica"/>
+        </w:rPr>
+      </w:pPr>
+    </w:p>
+    <w:p>
+      <w:pPr>
+        <w:pStyle w:val="Lijstalinea"/>
+        <w:numPr>
+          <w:ilvl w:val="0"/>
+          <w:numId w:val="2"/>
+        </w:numPr>
+        <w:rPr>
+          <w:rFonts w:ascii="Helvetica" w:hAnsi="Helvetica" w:cs="Helvetica"/>
+          <w:b/>
+          <w:bCs/>
+          <w:sz w:val="28"/>
+          <w:szCs w:val="28"/>
+        </w:rPr>
+      </w:pPr>
+      <w:r>
+        <w:rPr>
+          <w:rFonts w:ascii="Helvetica" w:hAnsi="Helvetica" w:cs="Helvetica"/>
+          <w:b/>
+          <w:bCs/>
+          <w:sz w:val="28"/>
+          <w:szCs w:val="28"/>
+        </w:rPr>
+        <w:t xml:space="preserve">Wat zou je anders willen zien op het STEAM-platform? (Toekomstig) </w:t>
+      </w:r>
+    </w:p>
+    <w:p>
+      <w:pPr>
+        <w:pStyle w:val="Lijstalinea"/>
+        <w:numPr>
+          <w:ilvl w:val="1"/>
+          <w:numId w:val="2"/>
+        </w:numPr>
+        <w:rPr>
+          <w:rFonts w:ascii="Helvetica" w:hAnsi="Helvetica" w:cs="Helvetica"/>
+        </w:rPr>
+      </w:pPr>
+      <w:r>
+        <w:rPr>
+          <w:rFonts w:ascii="Helvetica" w:hAnsi="Helvetica" w:cs="Helvetica"/>
+        </w:rPr>
+        <w:t>Wat zou je anders willen zien op STEAM?</w:t>
+      </w:r>
+    </w:p>
+    <w:p>
+      <w:pPr>
+        <w:pStyle w:val="Lijstalinea"/>
+        <w:numPr>
+          <w:ilvl w:val="3"/>
+          <w:numId w:val="2"/>
+        </w:numPr>
+        <w:rPr>
+          <w:rFonts w:ascii="Helvetica" w:hAnsi="Helvetica" w:cs="Helvetica"/>
+        </w:rPr>
+      </w:pPr>
+      <w:r>
+        <w:rPr>
+          <w:rFonts w:ascii="Helvetica" w:hAnsi="Helvetica" w:cs="Helvetica"/>
+        </w:rPr>
+        <w:t>Ik zou graag het scherm genaamd vriendenactiviteit overzichtelijker hebben</w:t>
+      </w:r>
+    </w:p>
+    <w:p>
+      <w:pPr>
+        <w:pStyle w:val="Lijstalinea"/>
+        <w:numPr>
+          <w:ilvl w:val="1"/>
+          <w:numId w:val="2"/>
+        </w:numPr>
+        <w:rPr>
+          <w:rFonts w:ascii="Helvetica" w:hAnsi="Helvetica" w:cs="Helvetica"/>
+        </w:rPr>
+      </w:pPr>
+      <w:r>
+        <w:rPr>
+          <w:rFonts w:ascii="Helvetica" w:hAnsi="Helvetica" w:cs="Helvetica"/>
+        </w:rPr>
+        <w:t xml:space="preserve">Wat zou je niet anders willen hebben op STEAM? </w:t>
+      </w:r>
+    </w:p>
+    <w:p>
+      <w:pPr>
+        <w:pStyle w:val="Lijstalinea"/>
+        <w:numPr>
+          <w:ilvl w:val="3"/>
+          <w:numId w:val="2"/>
+        </w:numPr>
+        <w:rPr>
+          <w:rFonts w:ascii="Helvetica" w:hAnsi="Helvetica" w:cs="Helvetica"/>
+        </w:rPr>
+      </w:pPr>
+      <w:r>
+        <w:rPr>
+          <w:rFonts w:ascii="Helvetica" w:hAnsi="Helvetica" w:cs="Helvetica"/>
+        </w:rPr>
+        <w:t>Het scherm genaamd Winkel en Gamebibliotheek.</w:t>
+      </w:r>
+    </w:p>
+    <w:p>
+      <w:pPr>
+        <w:pStyle w:val="Lijstalinea"/>
+        <w:numPr>
+          <w:ilvl w:val="1"/>
+          <w:numId w:val="2"/>
+        </w:numPr>
+        <w:rPr>
+          <w:rFonts w:ascii="Helvetica" w:hAnsi="Helvetica" w:cs="Helvetica"/>
+        </w:rPr>
+      </w:pPr>
+      <w:r>
+        <w:rPr>
+          <w:rFonts w:ascii="Helvetica" w:hAnsi="Helvetica" w:cs="Helvetica"/>
+        </w:rPr>
+        <w:t>Wat vind je van de communicatie tussen STEAM-support en de gebruiker?</w:t>
+      </w:r>
+    </w:p>
+    <w:p>
+      <w:pPr>
+        <w:pStyle w:val="Lijstalinea"/>
+        <w:numPr>
+          <w:ilvl w:val="3"/>
+          <w:numId w:val="2"/>
+        </w:numPr>
+        <w:rPr>
+          <w:rFonts w:ascii="Helvetica" w:hAnsi="Helvetica" w:cs="Helvetica"/>
+        </w:rPr>
+      </w:pPr>
+      <w:r>
+        <w:rPr>
+          <w:rFonts w:ascii="Helvetica" w:hAnsi="Helvetica" w:cs="Helvetica"/>
+        </w:rPr>
+        <w:t>De communicatie tussen STEAM en mij verliep goed. Er wordt vaak binnen een week duidelijk gereageerd, waardoor er niet veel mailtjes heen en weer worden verzonden.</w:t>
+      </w:r>
+    </w:p>
+    <w:p>
+      <w:pPr>
+        <w:pStyle w:val="Lijstalinea"/>
+        <w:numPr>
+          <w:ilvl w:val="1"/>
+          <w:numId w:val="2"/>
+        </w:numPr>
+        <w:rPr>
+          <w:rFonts w:ascii="Helvetica" w:hAnsi="Helvetica" w:cs="Helvetica"/>
+        </w:rPr>
+      </w:pPr>
+      <w:r>
+        <w:rPr>
+          <w:rFonts w:ascii="Helvetica" w:hAnsi="Helvetica" w:cs="Helvetica"/>
+        </w:rPr>
+        <w:t>Wat vind je van de algemene voorwaarden van STEAM?</w:t>
+      </w:r>
+    </w:p>
+    <w:p>
+      <w:pPr>
+        <w:pStyle w:val="Lijstalinea"/>
+        <w:numPr>
+          <w:ilvl w:val="3"/>
+          <w:numId w:val="2"/>
+        </w:numPr>
+        <w:rPr>
+          <w:rFonts w:ascii="Helvetica" w:hAnsi="Helvetica" w:cs="Helvetica"/>
+        </w:rPr>
+      </w:pPr>
+      <w:r>
+        <w:rPr>
+          <w:rFonts w:ascii="Helvetica" w:hAnsi="Helvetica" w:cs="Helvetica"/>
+        </w:rPr>
+        <w:t>Grotendeels ben ik eens met de voorwaarden van STEAM, echter vind ik dat de STEAM-wallet policy veranderd mag worden.</w:t>
+      </w:r>
+    </w:p>
+    <w:p>
+      <w:pPr>
+        <w:pStyle w:val="Lijstalinea"/>
+        <w:numPr>
+          <w:ilvl w:val="1"/>
+          <w:numId w:val="2"/>
+        </w:numPr>
+        <w:rPr>
+          <w:rFonts w:ascii="Helvetica" w:hAnsi="Helvetica" w:cs="Helvetica"/>
+        </w:rPr>
+      </w:pPr>
+      <w:r>
+        <w:rPr>
+          <w:rFonts w:ascii="Helvetica" w:hAnsi="Helvetica" w:cs="Helvetica"/>
+        </w:rPr>
+        <w:t xml:space="preserve">Wat vind je van VR? En moet STEAM hier zich in verdiepen naar jouw mening? </w:t>
+      </w:r>
+    </w:p>
+    <w:p>
+      <w:pPr>
+        <w:pStyle w:val="Lijstalinea"/>
+        <w:numPr>
+          <w:ilvl w:val="3"/>
+          <w:numId w:val="2"/>
+        </w:numPr>
+        <w:rPr>
+          <w:rFonts w:ascii="Helvetica" w:hAnsi="Helvetica" w:cs="Helvetica"/>
+        </w:rPr>
+      </w:pPr>
+      <w:r>
+        <w:rPr>
+          <w:rFonts w:ascii="Helvetica" w:hAnsi="Helvetica" w:cs="Helvetica"/>
+        </w:rPr>
+        <w:t>Ik vind VR interessant en denk dat er in de toekomst meer spellen zullen komen in de VR genre. STEAM moet zich in de toekomst wel verdiepen vind ik.</w:t>
+      </w:r>
+    </w:p>
+    <w:p>
+      <w:pPr>
+        <w:pStyle w:val="Lijstalinea"/>
+        <w:ind w:left="360"/>
+        <w:rPr>
+          <w:rFonts w:ascii="Helvetica" w:hAnsi="Helvetica" w:cs="Helvetica"/>
+        </w:rPr>
+      </w:pPr>
+    </w:p>
+    <w:p>
+      <w:pPr>
+        <w:pStyle w:val="Lijstalinea"/>
+        <w:ind w:left="360"/>
+        <w:rPr>
+          <w:rFonts w:ascii="Helvetica" w:hAnsi="Helvetica" w:cs="Helvetica"/>
+        </w:rPr>
+      </w:pPr>
+    </w:p>
+    <w:p>
+      <w:pPr>
+        <w:pStyle w:val="Lijstalinea"/>
+        <w:ind w:left="360"/>
+        <w:rPr>
+          <w:rFonts w:ascii="Helvetica" w:hAnsi="Helvetica" w:cs="Helvetica"/>
+        </w:rPr>
+      </w:pPr>
+    </w:p>
+    <w:p>
+      <w:pPr>
+        <w:pStyle w:val="Lijstalinea"/>
+        <w:ind w:left="360"/>
+        <w:rPr>
+          <w:rFonts w:ascii="Helvetica" w:hAnsi="Helvetica" w:cs="Helvetica"/>
+        </w:rPr>
+      </w:pPr>
+    </w:p>
+    <w:p>
+      <w:pPr>
+        <w:pStyle w:val="Lijstalinea"/>
+        <w:ind w:left="360"/>
+        <w:rPr>
+          <w:rFonts w:ascii="Helvetica" w:hAnsi="Helvetica" w:cs="Helvetica"/>
+        </w:rPr>
+      </w:pPr>
+    </w:p>
+    <w:p>
+      <w:pPr>
+        <w:pStyle w:val="Lijstalinea"/>
+        <w:ind w:left="360"/>
+        <w:rPr>
+          <w:rFonts w:ascii="Helvetica" w:hAnsi="Helvetica" w:cs="Helvetica"/>
+        </w:rPr>
+      </w:pPr>
+    </w:p>
+    <w:p>
+      <w:pPr>
+        <w:pStyle w:val="Lijstalinea"/>
+        <w:ind w:left="360"/>
+        <w:rPr>
+          <w:rFonts w:ascii="Helvetica" w:hAnsi="Helvetica" w:cs="Helvetica"/>
+        </w:rPr>
+      </w:pPr>
+    </w:p>
+    <w:p>
+      <w:pPr>
+        <w:pStyle w:val="Lijstalinea"/>
+        <w:ind w:left="360"/>
+        <w:rPr>
+          <w:rFonts w:ascii="Helvetica" w:hAnsi="Helvetica" w:cs="Helvetica"/>
+        </w:rPr>
+      </w:pPr>
+    </w:p>
+    <w:p>
+      <w:pPr>
+        <w:pStyle w:val="Lijstalinea"/>
+        <w:ind w:left="360"/>
+        <w:rPr>
+          <w:rFonts w:ascii="Helvetica" w:hAnsi="Helvetica" w:cs="Helvetica"/>
+        </w:rPr>
+      </w:pPr>
+    </w:p>
+    <w:p>
+      <w:pPr>
+        <w:pStyle w:val="Lijstalinea"/>
+        <w:ind w:left="360"/>
+        <w:rPr>
+          <w:rFonts w:ascii="Helvetica" w:hAnsi="Helvetica" w:cs="Helvetica"/>
+        </w:rPr>
+      </w:pPr>
+    </w:p>
+    <w:p>
+      <w:pPr>
+        <w:pStyle w:val="Lijstalinea"/>
+        <w:ind w:left="360"/>
+        <w:rPr>
+          <w:rFonts w:ascii="Helvetica" w:hAnsi="Helvetica" w:cs="Helvetica"/>
+        </w:rPr>
+      </w:pPr>
+    </w:p>
+    <w:p>
+      <w:pPr>
+        <w:pStyle w:val="Lijstalinea"/>
+        <w:ind w:left="360"/>
+        <w:rPr>
+          <w:rFonts w:ascii="Helvetica" w:hAnsi="Helvetica" w:cs="Helvetica"/>
+        </w:rPr>
+      </w:pPr>
+    </w:p>
+    <w:p>
+      <w:pPr>
+        <w:pStyle w:val="Lijstalinea"/>
+        <w:ind w:left="360"/>
+        <w:rPr>
+          <w:rFonts w:ascii="Helvetica" w:hAnsi="Helvetica" w:cs="Helvetica"/>
+        </w:rPr>
+      </w:pPr>
+    </w:p>
+    <w:p>
+      <w:pPr>
+        <w:pStyle w:val="Lijstalinea"/>
+        <w:ind w:left="360"/>
+        <w:rPr>
+          <w:rFonts w:ascii="Helvetica" w:hAnsi="Helvetica" w:cs="Helvetica"/>
+        </w:rPr>
+      </w:pPr>
+    </w:p>
+    <w:p>
+      <w:pPr>
+        <w:pStyle w:val="Lijstalinea"/>
+        <w:numPr>
+          <w:ilvl w:val="0"/>
+          <w:numId w:val="2"/>
+        </w:numPr>
+        <w:rPr>
+          <w:rFonts w:ascii="Helvetica" w:hAnsi="Helvetica" w:cs="Helvetica"/>
+          <w:b/>
+          <w:bCs/>
+          <w:sz w:val="28"/>
+          <w:szCs w:val="28"/>
+        </w:rPr>
+      </w:pPr>
+      <w:r>
+        <w:rPr>
+          <w:rFonts w:ascii="Helvetica" w:hAnsi="Helvetica" w:cs="Helvetica"/>
+          <w:b/>
+          <w:bCs/>
+          <w:sz w:val="28"/>
+          <w:szCs w:val="28"/>
+        </w:rPr>
+        <w:t xml:space="preserve">Hoe ervaar jij de markt van STEAM? </w:t>
+      </w:r>
+    </w:p>
+    <w:p>
+      <w:pPr>
+        <w:pStyle w:val="Lijstalinea"/>
+        <w:numPr>
+          <w:ilvl w:val="1"/>
+          <w:numId w:val="2"/>
+        </w:numPr>
+        <w:rPr>
+          <w:rFonts w:ascii="Helvetica" w:hAnsi="Helvetica" w:cs="Helvetica"/>
+        </w:rPr>
+      </w:pPr>
+      <w:r>
+        <w:rPr>
+          <w:rFonts w:ascii="Helvetica" w:hAnsi="Helvetica" w:cs="Helvetica"/>
+        </w:rPr>
+        <w:t>Wat vind jij van het aanbod op STEAM?</w:t>
+      </w:r>
+    </w:p>
+    <w:p>
+      <w:pPr>
+        <w:pStyle w:val="Lijstalinea"/>
+        <w:numPr>
+          <w:ilvl w:val="3"/>
+          <w:numId w:val="2"/>
+        </w:numPr>
+        <w:rPr>
+          <w:rFonts w:ascii="Helvetica" w:hAnsi="Helvetica" w:cs="Helvetica"/>
+        </w:rPr>
+      </w:pPr>
+      <w:r>
+        <w:rPr>
+          <w:rFonts w:ascii="Helvetica" w:hAnsi="Helvetica" w:cs="Helvetica"/>
+        </w:rPr>
+        <w:t>Er is grote keuze, en daarom vind ik het aanbod goed.</w:t>
+      </w:r>
+    </w:p>
+    <w:p>
+      <w:pPr>
+        <w:pStyle w:val="Lijstalinea"/>
+        <w:numPr>
+          <w:ilvl w:val="1"/>
+          <w:numId w:val="2"/>
+        </w:numPr>
+        <w:rPr>
+          <w:rFonts w:ascii="Helvetica" w:hAnsi="Helvetica" w:cs="Helvetica"/>
+        </w:rPr>
+      </w:pPr>
+      <w:r>
+        <w:rPr>
+          <w:rFonts w:ascii="Helvetica" w:hAnsi="Helvetica" w:cs="Helvetica"/>
+        </w:rPr>
+        <w:t xml:space="preserve">Hoe koop jij jouw spellen? </w:t>
+      </w:r>
+    </w:p>
+    <w:p>
+      <w:pPr>
+        <w:pStyle w:val="Lijstalinea"/>
+        <w:numPr>
+          <w:ilvl w:val="3"/>
+          <w:numId w:val="2"/>
+        </w:numPr>
+        <w:rPr>
+          <w:rFonts w:ascii="Helvetica" w:hAnsi="Helvetica" w:cs="Helvetica"/>
+        </w:rPr>
+      </w:pPr>
+      <w:r>
+        <w:rPr>
+          <w:rFonts w:ascii="Helvetica" w:hAnsi="Helvetica" w:cs="Helvetica"/>
+        </w:rPr>
+        <w:t>Ik gebruik voornamelijk IDEAL online/mobiel bankieren. En ik koop wel eens een spel d.m.v. een STEAM-giftcard.</w:t>
+      </w:r>
+    </w:p>
+    <w:p>
+      <w:pPr>
+        <w:pStyle w:val="Lijstalinea"/>
+        <w:numPr>
+          <w:ilvl w:val="1"/>
+          <w:numId w:val="2"/>
+        </w:numPr>
+        <w:rPr>
+          <w:rFonts w:ascii="Helvetica" w:hAnsi="Helvetica" w:cs="Helvetica"/>
+        </w:rPr>
+      </w:pPr>
+      <w:r>
+        <w:rPr>
+          <w:rFonts w:ascii="Helvetica" w:hAnsi="Helvetica" w:cs="Helvetica"/>
+        </w:rPr>
+        <w:t xml:space="preserve">Ben jij tevreden met de algemene voorwaarden rondom return </w:t>
+      </w:r>
+      <w:proofErr w:type="spellStart"/>
+      <w:r>
+        <w:rPr>
+          <w:rFonts w:ascii="Helvetica" w:hAnsi="Helvetica" w:cs="Helvetica"/>
+        </w:rPr>
+        <w:t>policies</w:t>
+      </w:r>
+      <w:proofErr w:type="spellEnd"/>
+      <w:r>
+        <w:rPr>
+          <w:rFonts w:ascii="Helvetica" w:hAnsi="Helvetica" w:cs="Helvetica"/>
+        </w:rPr>
+        <w:t>?</w:t>
+      </w:r>
+    </w:p>
+    <w:p>
+      <w:pPr>
+        <w:pStyle w:val="Lijstalinea"/>
+        <w:numPr>
+          <w:ilvl w:val="3"/>
+          <w:numId w:val="2"/>
+        </w:numPr>
+        <w:rPr>
+          <w:rFonts w:ascii="Helvetica" w:hAnsi="Helvetica" w:cs="Helvetica"/>
+        </w:rPr>
+      </w:pPr>
+      <w:r>
+        <w:rPr>
+          <w:rFonts w:ascii="Helvetica" w:hAnsi="Helvetica" w:cs="Helvetica"/>
+        </w:rPr>
+        <w:t>Ik ben tevreden.</w:t>
+      </w:r>
+    </w:p>
+    <w:p>
+      <w:pPr>
+        <w:pStyle w:val="Lijstalinea"/>
+        <w:numPr>
+          <w:ilvl w:val="1"/>
+          <w:numId w:val="2"/>
+        </w:numPr>
+        <w:rPr>
+          <w:rFonts w:ascii="Helvetica" w:hAnsi="Helvetica" w:cs="Helvetica"/>
+        </w:rPr>
+      </w:pPr>
+      <w:r>
+        <w:rPr>
+          <w:rFonts w:ascii="Helvetica" w:hAnsi="Helvetica" w:cs="Helvetica"/>
+        </w:rPr>
+        <w:t>Ben jij tevreden met de aanbevolen spellen?</w:t>
+      </w:r>
+    </w:p>
+    <w:p>
+      <w:pPr>
+        <w:pStyle w:val="Lijstalinea"/>
+        <w:numPr>
+          <w:ilvl w:val="3"/>
+          <w:numId w:val="2"/>
+        </w:numPr>
+        <w:rPr>
+          <w:rFonts w:ascii="Helvetica" w:hAnsi="Helvetica" w:cs="Helvetica"/>
+        </w:rPr>
+      </w:pPr>
+      <w:r>
+        <w:rPr>
+          <w:rFonts w:ascii="Helvetica" w:hAnsi="Helvetica" w:cs="Helvetica"/>
+        </w:rPr>
+        <w:t>Ja, het zijn vaak spellen die mij ook daadwerkelijk interesseren.</w:t>
+      </w:r>
+    </w:p>
+    <w:p>
+      <w:pPr>
+        <w:pStyle w:val="Lijstalinea"/>
+        <w:numPr>
+          <w:ilvl w:val="1"/>
+          <w:numId w:val="2"/>
+        </w:numPr>
+        <w:rPr>
+          <w:rFonts w:ascii="Helvetica" w:hAnsi="Helvetica" w:cs="Helvetica"/>
+        </w:rPr>
+      </w:pPr>
+      <w:r>
+        <w:rPr>
+          <w:rFonts w:ascii="Helvetica" w:hAnsi="Helvetica" w:cs="Helvetica"/>
+        </w:rPr>
+        <w:t>Wat vind jij van de Events?</w:t>
+      </w:r>
+    </w:p>
+    <w:p>
+      <w:pPr>
+        <w:pStyle w:val="Lijstalinea"/>
+        <w:numPr>
+          <w:ilvl w:val="3"/>
+          <w:numId w:val="2"/>
+        </w:numPr>
+        <w:rPr>
+          <w:rFonts w:ascii="Helvetica" w:hAnsi="Helvetica" w:cs="Helvetica"/>
+        </w:rPr>
+      </w:pPr>
+      <w:r>
+        <w:rPr>
+          <w:rFonts w:ascii="Helvetica" w:hAnsi="Helvetica" w:cs="Helvetica"/>
+        </w:rPr>
+        <w:t>Ik vind de Events wel leuk om te volgen.</w:t>
+      </w:r>
+    </w:p>
+    <w:p>
+      <w:pPr>
+        <w:pStyle w:val="Lijstalinea"/>
+        <w:numPr>
+          <w:ilvl w:val="1"/>
+          <w:numId w:val="2"/>
+        </w:numPr>
+        <w:rPr>
+          <w:rFonts w:ascii="Helvetica" w:hAnsi="Helvetica" w:cs="Helvetica"/>
+        </w:rPr>
+      </w:pPr>
+      <w:r>
+        <w:rPr>
+          <w:rFonts w:ascii="Helvetica" w:hAnsi="Helvetica" w:cs="Helvetica"/>
+        </w:rPr>
+        <w:t xml:space="preserve">Vind jij dat STEAM meer moet doen om </w:t>
+      </w:r>
+      <w:proofErr w:type="spellStart"/>
+      <w:r>
+        <w:rPr>
+          <w:rFonts w:ascii="Helvetica" w:hAnsi="Helvetica" w:cs="Helvetica"/>
+        </w:rPr>
+        <w:t>onlinegaming</w:t>
+      </w:r>
+      <w:proofErr w:type="spellEnd"/>
+      <w:r>
+        <w:rPr>
+          <w:rFonts w:ascii="Helvetica" w:hAnsi="Helvetica" w:cs="Helvetica"/>
+        </w:rPr>
+        <w:t xml:space="preserve"> te promoten in competitie verband?</w:t>
+      </w:r>
+    </w:p>
+    <w:p>
+      <w:pPr>
+        <w:pStyle w:val="Lijstalinea"/>
+        <w:numPr>
+          <w:ilvl w:val="3"/>
+          <w:numId w:val="2"/>
+        </w:numPr>
+        <w:rPr>
+          <w:rFonts w:ascii="Helvetica" w:hAnsi="Helvetica" w:cs="Helvetica"/>
+        </w:rPr>
+      </w:pPr>
+      <w:r>
+        <w:rPr>
+          <w:rFonts w:ascii="Helvetica" w:hAnsi="Helvetica" w:cs="Helvetica"/>
+        </w:rPr>
+        <w:t xml:space="preserve">Ja, want ik zie dat steeds meer </w:t>
+      </w:r>
+      <w:proofErr w:type="spellStart"/>
+      <w:r>
+        <w:rPr>
+          <w:rFonts w:ascii="Helvetica" w:hAnsi="Helvetica" w:cs="Helvetica"/>
+        </w:rPr>
+        <w:t>gamingplatformen</w:t>
+      </w:r>
+      <w:proofErr w:type="spellEnd"/>
+      <w:r>
+        <w:rPr>
+          <w:rFonts w:ascii="Helvetica" w:hAnsi="Helvetica" w:cs="Helvetica"/>
+        </w:rPr>
+        <w:t xml:space="preserve"> dat wel doen, waardoor dat wel een gevaar kan vormen voor STEAM in de markt.</w:t>
+      </w:r>
+    </w:p>
+    <w:p>
+      <w:pPr>
+        <w:rPr>
+          <w:rFonts w:ascii="Helvetica" w:hAnsi="Helvetica" w:cs="Helvetica"/>
+          <w:color w:val="000000" w:themeColor="text1"/>
+        </w:rPr>
+      </w:pPr>
+    </w:p>
+    <w:p>
+      <w:pPr>
+        <w:rPr>
+          <w:rFonts w:ascii="Helvetica" w:hAnsi="Helvetica" w:cs="Helvetica"/>
+          <w:color w:val="000000" w:themeColor="text1"/>
+        </w:rPr>
+      </w:pPr>
+    </w:p>
+    <w:p>
+      <w:pPr>
+        <w:rPr>
+          <w:rFonts w:ascii="Helvetica" w:hAnsi="Helvetica" w:cs="Helvetica"/>
+          <w:color w:val="000000" w:themeColor="text1"/>
+        </w:rPr>
+      </w:pPr>
+    </w:p>
+    <w:p>
+      <w:pPr>
+        <w:rPr>
+          <w:rFonts w:ascii="Helvetica" w:hAnsi="Helvetica" w:cs="Helvetica"/>
+          <w:color w:val="000000" w:themeColor="text1"/>
+        </w:rPr>
+      </w:pPr>
+    </w:p>
+    <w:p>
+      <w:pPr>
+        <w:rPr>
+          <w:rFonts w:ascii="Helvetica" w:hAnsi="Helvetica" w:cs="Helvetica"/>
+          <w:color w:val="000000" w:themeColor="text1"/>
+        </w:rPr>
+      </w:pPr>
+    </w:p>
+    <w:p>
+      <w:pPr>
+        <w:rPr>
+          <w:rFonts w:ascii="Helvetica" w:hAnsi="Helvetica" w:cs="Helvetica"/>
+          <w:color w:val="000000" w:themeColor="text1"/>
+        </w:rPr>
+      </w:pPr>
+    </w:p>
+    <w:p>
+      <w:pPr>
+        <w:rPr>
+          <w:rFonts w:ascii="Helvetica" w:hAnsi="Helvetica" w:cs="Helvetica"/>
+          <w:b/>
+          <w:bCs/>
+          <w:color w:val="000000" w:themeColor="text1"/>
+          <w:lang w:val="en-US"/>
         </w:rPr>
       </w:pPr>
       <w:r>
@@ -2438,22 +4632,22 @@
         </w:rPr>
         <w:lastRenderedPageBreak/>
         <w:drawing>
-          <wp:anchor distT="0" distB="0" distL="114300" distR="114300" simplePos="0" relativeHeight="251666432" behindDoc="1" locked="0" layoutInCell="1" allowOverlap="1" wp14:anchorId="5859F3A4" wp14:editId="0DE4C701">
+          <wp:anchor distT="0" distB="0" distL="114300" distR="114300" simplePos="0" relativeHeight="251666432" behindDoc="1" locked="0" layoutInCell="1" allowOverlap="1" wp14:anchorId="5859F3A4" wp14:editId="1BCD9047">
             <wp:simplePos x="0" y="0"/>
             <wp:positionH relativeFrom="page">
-              <wp:align>left</wp:align>
+              <wp:posOffset>0</wp:posOffset>
             </wp:positionH>
             <wp:positionV relativeFrom="paragraph">
-              <wp:posOffset>281305</wp:posOffset>
+              <wp:posOffset>288514</wp:posOffset>
             </wp:positionV>
-            <wp:extent cx="7524750" cy="3884930"/>
-            <wp:effectExtent l="0" t="0" r="0" b="1270"/>
+            <wp:extent cx="7533226" cy="3877822"/>
+            <wp:effectExtent l="0" t="0" r="0" b="8890"/>
             <wp:wrapTight wrapText="bothSides">
               <wp:wrapPolygon edited="0">
                 <wp:start x="0" y="0"/>
-                <wp:lineTo x="0" y="21501"/>
-                <wp:lineTo x="21545" y="21501"/>
-                <wp:lineTo x="21545" y="0"/>
+                <wp:lineTo x="0" y="21543"/>
+                <wp:lineTo x="21522" y="21543"/>
+                <wp:lineTo x="21522" y="0"/>
                 <wp:lineTo x="0" y="0"/>
               </wp:wrapPolygon>
             </wp:wrapTight>
@@ -2465,11 +4659,11 @@
               <a:graphicData uri="http://schemas.openxmlformats.org/drawingml/2006/picture">
                 <pic:pic xmlns:pic="http://schemas.openxmlformats.org/drawingml/2006/picture">
                   <pic:nvPicPr>
-                    <pic:cNvPr id="2" name="Afbeelding 2"/>
+                    <pic:cNvPr id="3" name="Afbeelding 3"/>
                     <pic:cNvPicPr/>
                   </pic:nvPicPr>
                   <pic:blipFill>
-                    <a:blip r:embed="rId8" cstate="print">
+                    <a:blip r:embed="rId10">
                       <a:extLst>
                         <a:ext uri="{28A0092B-C50C-407E-A947-70E740481C1C}">
                           <a14:useLocalDpi xmlns:a14="http://schemas.microsoft.com/office/drawing/2010/main" val="0"/>
@@ -2483,7 +4677,7 @@
                   <pic:spPr>
                     <a:xfrm>
                       <a:off x="0" y="0"/>
-                      <a:ext cx="7533226" cy="3889612"/>
+                      <a:ext cx="7533226" cy="3877822"/>
                     </a:xfrm>
                     <a:prstGeom prst="rect">
                       <a:avLst/>
@@ -2507,44 +4701,19 @@
           <w:b/>
           <w:bCs/>
           <w:color w:val="000000" w:themeColor="text1"/>
-        </w:rPr>
-        <w:t xml:space="preserve">Customer Journey Map </w:t>
-      </w:r>
-      <w:r>
-        <w:rPr>
-          <w:rFonts w:ascii="Helvetica" w:hAnsi="Helvetica" w:cs="Helvetica"/>
-          <w:b/>
-          <w:bCs/>
-          <w:color w:val="000000" w:themeColor="text1"/>
-        </w:rPr>
-        <w:t>(HUIDIG)</w:t>
-      </w:r>
-      <w:r>
-        <w:rPr>
-          <w:rFonts w:ascii="Helvetica" w:hAnsi="Helvetica" w:cs="Helvetica"/>
-          <w:b/>
-          <w:bCs/>
-          <w:color w:val="000000" w:themeColor="text1"/>
-        </w:rPr>
-        <w:t xml:space="preserve"> </w:t>
-      </w:r>
-      <w:r>
-        <w:rPr>
-          <w:rFonts w:ascii="Helvetica" w:hAnsi="Helvetica" w:cs="Helvetica"/>
-          <w:b/>
-          <w:bCs/>
-          <w:color w:val="000000" w:themeColor="text1"/>
-        </w:rPr>
-        <w:t>Abdullah Sanli</w:t>
-      </w:r>
-    </w:p>
-    <w:p>
-      <w:pPr>
-        <w:rPr>
-          <w:rFonts w:ascii="Helvetica" w:hAnsi="Helvetica" w:cs="Helvetica"/>
-          <w:b/>
-          <w:bCs/>
-          <w:color w:val="000000" w:themeColor="text1"/>
+          <w:lang w:val="en-US"/>
+        </w:rPr>
+        <w:t>Customer Journey Map (HUIDIG) Abdullah Sanli</w:t>
+      </w:r>
+    </w:p>
+    <w:p>
+      <w:pPr>
+        <w:rPr>
+          <w:rFonts w:ascii="Helvetica" w:hAnsi="Helvetica" w:cs="Helvetica"/>
+          <w:b/>
+          <w:bCs/>
+          <w:color w:val="000000" w:themeColor="text1"/>
+          <w:lang w:val="en-US"/>
         </w:rPr>
       </w:pPr>
     </w:p>
@@ -2569,27 +4738,22 @@
     </w:p>
     <w:p>
       <w:pPr>
-        <w:rPr>
-          <w:rFonts w:ascii="Helvetica" w:hAnsi="Helvetica" w:cs="Helvetica"/>
-          <w:color w:val="000000" w:themeColor="text1"/>
-        </w:rPr>
-      </w:pPr>
-      <w:proofErr w:type="spellStart"/>
-      <w:r>
-        <w:rPr>
-          <w:rFonts w:ascii="Helvetica" w:hAnsi="Helvetica" w:cs="Helvetica"/>
-          <w:color w:val="000000" w:themeColor="text1"/>
-        </w:rPr>
-        <w:t>blablalblaaba</w:t>
-      </w:r>
-      <w:proofErr w:type="spellEnd"/>
-      <w:r>
-        <w:rPr>
-          <w:rFonts w:ascii="Helvetica" w:hAnsi="Helvetica" w:cs="Helvetica"/>
-          <w:color w:val="000000" w:themeColor="text1"/>
-        </w:rPr>
-        <w:br/>
-      </w:r>
+        <w:pStyle w:val="Geenafstand"/>
+        <w:rPr>
+          <w:rFonts w:ascii="Helvetica" w:hAnsi="Helvetica" w:cs="Helvetica"/>
+        </w:rPr>
+      </w:pPr>
+      <w:r>
+        <w:rPr>
+          <w:rFonts w:ascii="Helvetica" w:hAnsi="Helvetica" w:cs="Helvetica"/>
+        </w:rPr>
+        <w:t>Het aankoopproces en de verschijning van de in game prestaties moeten verbeterd worden.</w:t>
+      </w:r>
+    </w:p>
+    <w:p>
+      <w:pPr>
+        <w:pStyle w:val="Geenafstand"/>
+      </w:pPr>
     </w:p>
     <w:p>
       <w:pPr>
@@ -2612,27 +4776,77 @@
     </w:p>
     <w:p>
       <w:pPr>
-        <w:rPr>
-          <w:rFonts w:ascii="Helvetica" w:hAnsi="Helvetica" w:cs="Helvetica"/>
-          <w:color w:val="000000" w:themeColor="text1"/>
-        </w:rPr>
-      </w:pPr>
-      <w:proofErr w:type="spellStart"/>
-      <w:r>
-        <w:rPr>
-          <w:rFonts w:ascii="Helvetica" w:hAnsi="Helvetica" w:cs="Helvetica"/>
-          <w:color w:val="000000" w:themeColor="text1"/>
-        </w:rPr>
-        <w:t>blablalbalblaba</w:t>
-      </w:r>
-      <w:proofErr w:type="spellEnd"/>
-      <w:r>
-        <w:rPr>
-          <w:rFonts w:ascii="Helvetica" w:hAnsi="Helvetica" w:cs="Helvetica"/>
-          <w:color w:val="000000" w:themeColor="text1"/>
-        </w:rPr>
-        <w:t>.</w:t>
-      </w:r>
+        <w:pStyle w:val="Geenafstand"/>
+        <w:rPr>
+          <w:rFonts w:ascii="Helvetica" w:hAnsi="Helvetica" w:cs="Helvetica"/>
+        </w:rPr>
+      </w:pPr>
+      <w:r>
+        <w:rPr>
+          <w:rFonts w:ascii="Helvetica" w:hAnsi="Helvetica" w:cs="Helvetica"/>
+        </w:rPr>
+        <w:t>Steam winkel en gamebibliotheek is overzichtelijk.</w:t>
+      </w:r>
+    </w:p>
+    <w:p>
+      <w:pPr>
+        <w:pStyle w:val="Geenafstand"/>
+        <w:rPr>
+          <w:rFonts w:ascii="Helvetica" w:hAnsi="Helvetica" w:cs="Helvetica"/>
+        </w:rPr>
+      </w:pPr>
+      <w:r>
+        <w:rPr>
+          <w:rFonts w:ascii="Helvetica" w:hAnsi="Helvetica" w:cs="Helvetica"/>
+        </w:rPr>
+        <w:t>Community van Steam is erg informatief en behulpzaam.</w:t>
+      </w:r>
+    </w:p>
+    <w:p>
+      <w:pPr>
+        <w:pStyle w:val="Geenafstand"/>
+        <w:rPr>
+          <w:rFonts w:ascii="Helvetica" w:hAnsi="Helvetica" w:cs="Helvetica"/>
+        </w:rPr>
+      </w:pPr>
+      <w:r>
+        <w:rPr>
+          <w:rFonts w:ascii="Helvetica" w:hAnsi="Helvetica" w:cs="Helvetica"/>
+        </w:rPr>
+        <w:t>Steam Support reageert en helpt de gebruiker goed.</w:t>
+      </w:r>
+    </w:p>
+    <w:p>
+      <w:pPr>
+        <w:rPr>
+          <w:rFonts w:ascii="Helvetica" w:hAnsi="Helvetica" w:cs="Helvetica"/>
+          <w:color w:val="000000" w:themeColor="text1"/>
+        </w:rPr>
+      </w:pPr>
+    </w:p>
+    <w:p>
+      <w:pPr>
+        <w:rPr>
+          <w:rFonts w:ascii="Helvetica" w:hAnsi="Helvetica" w:cs="Helvetica"/>
+          <w:color w:val="000000" w:themeColor="text1"/>
+        </w:rPr>
+      </w:pPr>
+    </w:p>
+    <w:p>
+      <w:pPr>
+        <w:rPr>
+          <w:rFonts w:ascii="Helvetica" w:hAnsi="Helvetica" w:cs="Helvetica"/>
+          <w:color w:val="000000" w:themeColor="text1"/>
+        </w:rPr>
+      </w:pPr>
+    </w:p>
+    <w:p>
+      <w:pPr>
+        <w:rPr>
+          <w:rFonts w:ascii="Helvetica" w:hAnsi="Helvetica" w:cs="Helvetica"/>
+          <w:color w:val="000000" w:themeColor="text1"/>
+        </w:rPr>
+      </w:pPr>
     </w:p>
     <w:p>
       <w:pPr>
@@ -2709,21 +4923,21 @@
         </w:rPr>
         <w:lastRenderedPageBreak/>
         <w:drawing>
-          <wp:anchor distT="0" distB="0" distL="114300" distR="114300" simplePos="0" relativeHeight="251667456" behindDoc="1" locked="0" layoutInCell="1" allowOverlap="1" wp14:anchorId="1CB31E79" wp14:editId="1EA4C8C6">
+          <wp:anchor distT="0" distB="0" distL="114300" distR="114300" simplePos="0" relativeHeight="251667456" behindDoc="1" locked="0" layoutInCell="1" allowOverlap="1" wp14:anchorId="1CB31E79" wp14:editId="1DE70CD4">
             <wp:simplePos x="0" y="0"/>
             <wp:positionH relativeFrom="page">
-              <wp:align>left</wp:align>
+              <wp:align>right</wp:align>
             </wp:positionH>
             <wp:positionV relativeFrom="paragraph">
-              <wp:posOffset>281305</wp:posOffset>
+              <wp:posOffset>297661</wp:posOffset>
             </wp:positionV>
-            <wp:extent cx="7533005" cy="3889375"/>
+            <wp:extent cx="7533005" cy="3872230"/>
             <wp:effectExtent l="0" t="0" r="0" b="0"/>
             <wp:wrapTight wrapText="bothSides">
               <wp:wrapPolygon edited="0">
                 <wp:start x="0" y="0"/>
-                <wp:lineTo x="0" y="21477"/>
-                <wp:lineTo x="21522" y="21477"/>
+                <wp:lineTo x="0" y="21465"/>
+                <wp:lineTo x="21522" y="21465"/>
                 <wp:lineTo x="21522" y="0"/>
                 <wp:lineTo x="0" y="0"/>
               </wp:wrapPolygon>
@@ -2736,11 +4950,11 @@
               <a:graphicData uri="http://schemas.openxmlformats.org/drawingml/2006/picture">
                 <pic:pic xmlns:pic="http://schemas.openxmlformats.org/drawingml/2006/picture">
                   <pic:nvPicPr>
-                    <pic:cNvPr id="1" name="Afbeelding 1"/>
+                    <pic:cNvPr id="4" name="Afbeelding 4"/>
                     <pic:cNvPicPr/>
                   </pic:nvPicPr>
                   <pic:blipFill>
-                    <a:blip r:embed="rId9" cstate="print">
+                    <a:blip r:embed="rId11">
                       <a:extLst>
                         <a:ext uri="{28A0092B-C50C-407E-A947-70E740481C1C}">
                           <a14:useLocalDpi xmlns:a14="http://schemas.microsoft.com/office/drawing/2010/main" val="0"/>
@@ -2754,7 +4968,7 @@
                   <pic:spPr>
                     <a:xfrm>
                       <a:off x="0" y="0"/>
-                      <a:ext cx="7533226" cy="3889611"/>
+                      <a:ext cx="7533005" cy="3872230"/>
                     </a:xfrm>
                     <a:prstGeom prst="rect">
                       <a:avLst/>
@@ -2847,119 +5061,124 @@
     </w:p>
     <w:p>
       <w:pPr>
-        <w:rPr>
-          <w:rFonts w:ascii="Helvetica" w:hAnsi="Helvetica" w:cs="Helvetica"/>
-          <w:color w:val="000000" w:themeColor="text1"/>
-          <w:lang w:val="en-US"/>
-        </w:rPr>
-      </w:pPr>
+        <w:pStyle w:val="Geenafstand"/>
+        <w:rPr>
+          <w:rFonts w:ascii="Helvetica" w:hAnsi="Helvetica" w:cs="Helvetica"/>
+        </w:rPr>
+      </w:pPr>
+      <w:r>
+        <w:rPr>
+          <w:rFonts w:ascii="Helvetica" w:hAnsi="Helvetica" w:cs="Helvetica"/>
+        </w:rPr>
+        <w:t xml:space="preserve">Nadat </w:t>
+      </w:r>
       <w:proofErr w:type="spellStart"/>
       <w:r>
         <w:rPr>
           <w:rFonts w:ascii="Helvetica" w:hAnsi="Helvetica" w:cs="Helvetica"/>
-          <w:color w:val="000000" w:themeColor="text1"/>
-          <w:lang w:val="en-US"/>
-        </w:rPr>
-        <w:t>blablablalblba</w:t>
+        </w:rPr>
+        <w:t>AlphaConsultants</w:t>
       </w:r>
       <w:proofErr w:type="spellEnd"/>
-    </w:p>
-    <w:p>
-      <w:pPr>
-        <w:rPr>
-          <w:rFonts w:ascii="Helvetica" w:hAnsi="Helvetica" w:cs="Helvetica"/>
-          <w:color w:val="000000" w:themeColor="text1"/>
-          <w:lang w:val="en-US"/>
-        </w:rPr>
-      </w:pPr>
-    </w:p>
-    <w:p>
-      <w:pPr>
-        <w:rPr>
-          <w:rFonts w:ascii="Helvetica" w:hAnsi="Helvetica" w:cs="Helvetica"/>
-          <w:color w:val="000000" w:themeColor="text1"/>
-          <w:lang w:val="en-US"/>
-        </w:rPr>
-      </w:pPr>
-    </w:p>
-    <w:p>
-      <w:pPr>
-        <w:rPr>
-          <w:rFonts w:ascii="Helvetica" w:hAnsi="Helvetica" w:cs="Helvetica"/>
-          <w:color w:val="000000" w:themeColor="text1"/>
-          <w:lang w:val="en-US"/>
-        </w:rPr>
-      </w:pPr>
-    </w:p>
-    <w:p>
-      <w:pPr>
-        <w:rPr>
-          <w:rFonts w:ascii="Helvetica" w:hAnsi="Helvetica" w:cs="Helvetica"/>
-          <w:color w:val="000000" w:themeColor="text1"/>
-          <w:lang w:val="en-US"/>
-        </w:rPr>
-      </w:pPr>
-    </w:p>
-    <w:p>
-      <w:pPr>
-        <w:rPr>
-          <w:rFonts w:ascii="Helvetica" w:hAnsi="Helvetica" w:cs="Helvetica"/>
-          <w:color w:val="000000" w:themeColor="text1"/>
-          <w:lang w:val="en-US"/>
-        </w:rPr>
-      </w:pPr>
-    </w:p>
-    <w:p>
-      <w:pPr>
-        <w:rPr>
-          <w:rFonts w:ascii="Helvetica" w:hAnsi="Helvetica" w:cs="Helvetica"/>
-          <w:color w:val="000000" w:themeColor="text1"/>
-          <w:lang w:val="en-US"/>
-        </w:rPr>
-      </w:pPr>
-    </w:p>
-    <w:p>
-      <w:pPr>
-        <w:rPr>
-          <w:rFonts w:ascii="Helvetica" w:hAnsi="Helvetica" w:cs="Helvetica"/>
-          <w:color w:val="000000" w:themeColor="text1"/>
-          <w:lang w:val="en-US"/>
-        </w:rPr>
-      </w:pPr>
-    </w:p>
-    <w:p>
-      <w:pPr>
-        <w:rPr>
-          <w:rFonts w:ascii="Helvetica" w:hAnsi="Helvetica" w:cs="Helvetica"/>
-          <w:color w:val="000000" w:themeColor="text1"/>
-          <w:lang w:val="en-US"/>
-        </w:rPr>
-      </w:pPr>
-    </w:p>
-    <w:p>
-      <w:pPr>
-        <w:rPr>
-          <w:rFonts w:ascii="Helvetica" w:hAnsi="Helvetica" w:cs="Helvetica"/>
-          <w:color w:val="000000" w:themeColor="text1"/>
-          <w:lang w:val="en-US"/>
-        </w:rPr>
-      </w:pPr>
-    </w:p>
-    <w:p>
-      <w:pPr>
-        <w:rPr>
-          <w:rFonts w:ascii="Helvetica" w:hAnsi="Helvetica" w:cs="Helvetica"/>
-          <w:color w:val="000000" w:themeColor="text1"/>
-          <w:lang w:val="en-US"/>
-        </w:rPr>
-      </w:pPr>
-    </w:p>
-    <w:p>
-      <w:pPr>
-        <w:rPr>
-          <w:rFonts w:ascii="Helvetica" w:hAnsi="Helvetica" w:cs="Helvetica"/>
-          <w:color w:val="000000" w:themeColor="text1"/>
-          <w:lang w:val="en-US"/>
+      <w:r>
+        <w:rPr>
+          <w:rFonts w:ascii="Helvetica" w:hAnsi="Helvetica" w:cs="Helvetica"/>
+        </w:rPr>
+        <w:t xml:space="preserve"> een grafische weergave had gemaakt, die inzicht geeft in het gaming gedrag van vrienden van gebruikers, voor Steam, merk je dat de efficiëntie van Steam is toegenomen. Het scherm vriendenactiviteit en het sorteren van games overzichtelijker geworden.</w:t>
+      </w:r>
+    </w:p>
+    <w:p>
+      <w:pPr>
+        <w:rPr>
+          <w:rFonts w:ascii="Helvetica" w:hAnsi="Helvetica" w:cs="Helvetica"/>
+        </w:rPr>
+      </w:pPr>
+    </w:p>
+    <w:p>
+      <w:pPr>
+        <w:rPr>
+          <w:rFonts w:ascii="Helvetica" w:hAnsi="Helvetica" w:cs="Helvetica"/>
+          <w:color w:val="000000" w:themeColor="text1"/>
+        </w:rPr>
+      </w:pPr>
+    </w:p>
+    <w:p>
+      <w:pPr>
+        <w:rPr>
+          <w:rFonts w:ascii="Helvetica" w:hAnsi="Helvetica" w:cs="Helvetica"/>
+          <w:color w:val="000000" w:themeColor="text1"/>
+        </w:rPr>
+      </w:pPr>
+    </w:p>
+    <w:p>
+      <w:pPr>
+        <w:rPr>
+          <w:rFonts w:ascii="Helvetica" w:hAnsi="Helvetica" w:cs="Helvetica"/>
+          <w:color w:val="000000" w:themeColor="text1"/>
+        </w:rPr>
+      </w:pPr>
+    </w:p>
+    <w:p>
+      <w:pPr>
+        <w:rPr>
+          <w:rFonts w:ascii="Helvetica" w:hAnsi="Helvetica" w:cs="Helvetica"/>
+          <w:color w:val="000000" w:themeColor="text1"/>
+        </w:rPr>
+      </w:pPr>
+    </w:p>
+    <w:p>
+      <w:pPr>
+        <w:rPr>
+          <w:rFonts w:ascii="Helvetica" w:hAnsi="Helvetica" w:cs="Helvetica"/>
+          <w:color w:val="000000" w:themeColor="text1"/>
+        </w:rPr>
+      </w:pPr>
+    </w:p>
+    <w:p>
+      <w:pPr>
+        <w:rPr>
+          <w:rFonts w:ascii="Helvetica" w:hAnsi="Helvetica" w:cs="Helvetica"/>
+          <w:color w:val="000000" w:themeColor="text1"/>
+        </w:rPr>
+      </w:pPr>
+    </w:p>
+    <w:p>
+      <w:pPr>
+        <w:rPr>
+          <w:rFonts w:ascii="Helvetica" w:hAnsi="Helvetica" w:cs="Helvetica"/>
+          <w:color w:val="000000" w:themeColor="text1"/>
+        </w:rPr>
+      </w:pPr>
+    </w:p>
+    <w:p>
+      <w:pPr>
+        <w:rPr>
+          <w:rFonts w:ascii="Helvetica" w:hAnsi="Helvetica" w:cs="Helvetica"/>
+          <w:color w:val="000000" w:themeColor="text1"/>
+        </w:rPr>
+      </w:pPr>
+    </w:p>
+    <w:p>
+      <w:pPr>
+        <w:rPr>
+          <w:rFonts w:ascii="Helvetica" w:hAnsi="Helvetica" w:cs="Helvetica"/>
+          <w:color w:val="000000" w:themeColor="text1"/>
+        </w:rPr>
+      </w:pPr>
+    </w:p>
+    <w:p>
+      <w:pPr>
+        <w:rPr>
+          <w:rFonts w:ascii="Helvetica" w:hAnsi="Helvetica" w:cs="Helvetica"/>
+          <w:color w:val="000000" w:themeColor="text1"/>
+        </w:rPr>
+      </w:pPr>
+    </w:p>
+    <w:p>
+      <w:pPr>
+        <w:rPr>
+          <w:rFonts w:ascii="Helvetica" w:hAnsi="Helvetica" w:cs="Helvetica"/>
+          <w:color w:val="000000" w:themeColor="text1"/>
         </w:rPr>
       </w:pPr>
     </w:p>
@@ -3076,9 +5295,11 @@
           <w:color w:val="000000" w:themeColor="text1"/>
           <w:lang w:val="en-US"/>
         </w:rPr>
-        <w:t xml:space="preserve"> Collignon</w:t>
-      </w:r>
-      <w:r>
+        <w:t xml:space="preserve"> Collignon </w:t>
+      </w:r>
+    </w:p>
+    <w:p>
+      <w:pPr>
         <w:rPr>
           <w:rFonts w:ascii="Helvetica" w:hAnsi="Helvetica" w:cs="Helvetica"/>
           <w:b/>
@@ -3086,18 +5307,6 @@
           <w:color w:val="000000" w:themeColor="text1"/>
           <w:lang w:val="en-US"/>
         </w:rPr>
-        <w:t xml:space="preserve"> </w:t>
-      </w:r>
-    </w:p>
-    <w:p>
-      <w:pPr>
-        <w:rPr>
-          <w:rFonts w:ascii="Helvetica" w:hAnsi="Helvetica" w:cs="Helvetica"/>
-          <w:b/>
-          <w:bCs/>
-          <w:color w:val="000000" w:themeColor="text1"/>
-          <w:lang w:val="en-US"/>
-        </w:rPr>
       </w:pPr>
     </w:p>
     <w:p>
@@ -3131,14 +5340,7 @@
           <w:rFonts w:ascii="Helvetica" w:hAnsi="Helvetica" w:cs="Helvetica"/>
           <w:color w:val="000000" w:themeColor="text1"/>
         </w:rPr>
-        <w:t xml:space="preserve">De forums en discussieplekken op Steam kunnen verbetert worden. De meeste mensen </w:t>
-      </w:r>
-      <w:r>
-        <w:rPr>
-          <w:rFonts w:ascii="Helvetica" w:hAnsi="Helvetica" w:cs="Helvetica"/>
-          <w:color w:val="000000" w:themeColor="text1"/>
-        </w:rPr>
-        <w:t>dl;fas’</w:t>
+        <w:t>De forums en discussieplekken op Steam kunnen verbetert worden. De meeste mensen dl;fas’</w:t>
       </w:r>
       <w:proofErr w:type="spellStart"/>
       <w:r>
@@ -3333,7 +5535,6 @@
           <w:b/>
           <w:bCs/>
           <w:color w:val="000000" w:themeColor="text1"/>
-          <w:lang w:val="en-US"/>
         </w:rPr>
       </w:pPr>
       <w:r>
@@ -3415,49 +5616,15 @@
           <w:b/>
           <w:bCs/>
           <w:color w:val="000000" w:themeColor="text1"/>
-          <w:lang w:val="en-US"/>
-        </w:rPr>
-        <w:t xml:space="preserve">Customer Journey Map (TOEKOMSTIG) </w:t>
-      </w:r>
-      <w:proofErr w:type="spellStart"/>
-      <w:r>
-        <w:rPr>
-          <w:rFonts w:ascii="Helvetica" w:hAnsi="Helvetica" w:cs="Helvetica"/>
-          <w:b/>
-          <w:bCs/>
-          <w:color w:val="000000" w:themeColor="text1"/>
-          <w:lang w:val="en-US"/>
-        </w:rPr>
-        <w:t>Youri</w:t>
-      </w:r>
-      <w:proofErr w:type="spellEnd"/>
-      <w:r>
-        <w:rPr>
-          <w:rFonts w:ascii="Helvetica" w:hAnsi="Helvetica" w:cs="Helvetica"/>
-          <w:b/>
-          <w:bCs/>
-          <w:color w:val="000000" w:themeColor="text1"/>
-          <w:lang w:val="en-US"/>
-        </w:rPr>
-        <w:t xml:space="preserve"> Collignon</w:t>
-      </w:r>
-      <w:r>
-        <w:rPr>
-          <w:rFonts w:ascii="Helvetica" w:hAnsi="Helvetica" w:cs="Helvetica"/>
-          <w:b/>
-          <w:bCs/>
-          <w:color w:val="000000" w:themeColor="text1"/>
-          <w:lang w:val="en-US"/>
-        </w:rPr>
-        <w:t xml:space="preserve"> </w:t>
-      </w:r>
-    </w:p>
-    <w:p>
-      <w:pPr>
-        <w:rPr>
-          <w:rFonts w:ascii="Helvetica" w:hAnsi="Helvetica" w:cs="Helvetica"/>
-          <w:color w:val="000000" w:themeColor="text1"/>
-          <w:lang w:val="en-US"/>
+        </w:rPr>
+        <w:t xml:space="preserve">Customer Journey Map (TOEKOMSTIG) Youri Collignon </w:t>
+      </w:r>
+    </w:p>
+    <w:p>
+      <w:pPr>
+        <w:rPr>
+          <w:rFonts w:ascii="Helvetica" w:hAnsi="Helvetica" w:cs="Helvetica"/>
+          <w:color w:val="000000" w:themeColor="text1"/>
         </w:rPr>
       </w:pPr>
     </w:p>
@@ -4073,6 +6240,194 @@
         </w:rPr>
       </w:pPr>
     </w:p>
+    <w:p>
+      <w:pPr>
+        <w:rPr>
+          <w:rFonts w:ascii="Helvetica" w:hAnsi="Helvetica" w:cs="Helvetica"/>
+          <w:color w:val="000000" w:themeColor="text1"/>
+        </w:rPr>
+      </w:pPr>
+    </w:p>
+    <w:p>
+      <w:pPr>
+        <w:rPr>
+          <w:rFonts w:ascii="Helvetica" w:hAnsi="Helvetica" w:cs="Helvetica"/>
+          <w:color w:val="000000" w:themeColor="text1"/>
+        </w:rPr>
+      </w:pPr>
+    </w:p>
+    <w:p>
+      <w:pPr>
+        <w:rPr>
+          <w:rFonts w:ascii="Helvetica" w:hAnsi="Helvetica" w:cs="Helvetica"/>
+          <w:color w:val="000000" w:themeColor="text1"/>
+        </w:rPr>
+      </w:pPr>
+    </w:p>
+    <w:p>
+      <w:pPr>
+        <w:rPr>
+          <w:rFonts w:ascii="Helvetica" w:hAnsi="Helvetica" w:cs="Helvetica"/>
+          <w:color w:val="000000" w:themeColor="text1"/>
+        </w:rPr>
+      </w:pPr>
+    </w:p>
+    <w:p>
+      <w:pPr>
+        <w:rPr>
+          <w:rFonts w:ascii="Helvetica" w:hAnsi="Helvetica" w:cs="Helvetica"/>
+          <w:color w:val="000000" w:themeColor="text1"/>
+        </w:rPr>
+      </w:pPr>
+    </w:p>
+    <w:p>
+      <w:pPr>
+        <w:rPr>
+          <w:rFonts w:ascii="Helvetica" w:hAnsi="Helvetica" w:cs="Helvetica"/>
+          <w:color w:val="000000" w:themeColor="text1"/>
+        </w:rPr>
+      </w:pPr>
+    </w:p>
+    <w:p>
+      <w:pPr>
+        <w:rPr>
+          <w:rFonts w:ascii="Helvetica" w:hAnsi="Helvetica" w:cs="Helvetica"/>
+          <w:color w:val="000000" w:themeColor="text1"/>
+        </w:rPr>
+      </w:pPr>
+    </w:p>
+    <w:p>
+      <w:pPr>
+        <w:rPr>
+          <w:rFonts w:ascii="Helvetica" w:hAnsi="Helvetica" w:cs="Helvetica"/>
+          <w:color w:val="000000" w:themeColor="text1"/>
+        </w:rPr>
+      </w:pPr>
+    </w:p>
+    <w:p>
+      <w:pPr>
+        <w:rPr>
+          <w:rFonts w:ascii="Helvetica" w:hAnsi="Helvetica" w:cs="Helvetica"/>
+          <w:color w:val="000000" w:themeColor="text1"/>
+        </w:rPr>
+      </w:pPr>
+    </w:p>
+    <w:p>
+      <w:pPr>
+        <w:rPr>
+          <w:rFonts w:ascii="Helvetica" w:hAnsi="Helvetica" w:cs="Helvetica"/>
+          <w:color w:val="000000" w:themeColor="text1"/>
+        </w:rPr>
+      </w:pPr>
+    </w:p>
+    <w:p>
+      <w:pPr>
+        <w:rPr>
+          <w:rFonts w:ascii="Helvetica" w:hAnsi="Helvetica" w:cs="Helvetica"/>
+          <w:color w:val="000000" w:themeColor="text1"/>
+        </w:rPr>
+      </w:pPr>
+    </w:p>
+    <w:p>
+      <w:pPr>
+        <w:rPr>
+          <w:rFonts w:ascii="Helvetica" w:hAnsi="Helvetica" w:cs="Helvetica"/>
+          <w:b/>
+          <w:bCs/>
+          <w:color w:val="000000" w:themeColor="text1"/>
+        </w:rPr>
+      </w:pPr>
+      <w:r>
+        <w:rPr>
+          <w:rFonts w:ascii="Helvetica" w:hAnsi="Helvetica" w:cs="Helvetica"/>
+          <w:b/>
+          <w:bCs/>
+          <w:color w:val="000000" w:themeColor="text1"/>
+        </w:rPr>
+        <w:lastRenderedPageBreak/>
+        <w:t xml:space="preserve">Customer Journey </w:t>
+      </w:r>
+      <w:r>
+        <w:rPr>
+          <w:rFonts w:ascii="Helvetica" w:hAnsi="Helvetica" w:cs="Helvetica"/>
+          <w:b/>
+          <w:bCs/>
+          <w:noProof/>
+          <w:color w:val="000000" w:themeColor="text1"/>
+        </w:rPr>
+        <w:drawing>
+          <wp:anchor distT="0" distB="0" distL="114300" distR="114300" simplePos="0" relativeHeight="251678720" behindDoc="0" locked="0" layoutInCell="1" allowOverlap="1" wp14:anchorId="765CE6AA" wp14:editId="285AB5CF">
+            <wp:simplePos x="0" y="0"/>
+            <wp:positionH relativeFrom="page">
+              <wp:align>left</wp:align>
+            </wp:positionH>
+            <wp:positionV relativeFrom="paragraph">
+              <wp:posOffset>351155</wp:posOffset>
+            </wp:positionV>
+            <wp:extent cx="7585710" cy="8538210"/>
+            <wp:effectExtent l="0" t="0" r="0" b="0"/>
+            <wp:wrapSquare wrapText="bothSides"/>
+            <wp:docPr id="11" name="Afbeelding 11" descr="Afbeelding met tafel&#10;&#10;Automatisch gegenereerde beschrijving"/>
+            <wp:cNvGraphicFramePr>
+              <a:graphicFrameLocks xmlns:a="http://schemas.openxmlformats.org/drawingml/2006/main" noChangeAspect="1"/>
+            </wp:cNvGraphicFramePr>
+            <a:graphic xmlns:a="http://schemas.openxmlformats.org/drawingml/2006/main">
+              <a:graphicData uri="http://schemas.openxmlformats.org/drawingml/2006/picture">
+                <pic:pic xmlns:pic="http://schemas.openxmlformats.org/drawingml/2006/picture">
+                  <pic:nvPicPr>
+                    <pic:cNvPr id="11" name="Afbeelding 11" descr="Afbeelding met tafel&#10;&#10;Automatisch gegenereerde beschrijving"/>
+                    <pic:cNvPicPr/>
+                  </pic:nvPicPr>
+                  <pic:blipFill rotWithShape="1">
+                    <a:blip r:embed="rId12">
+                      <a:extLst>
+                        <a:ext uri="{28A0092B-C50C-407E-A947-70E740481C1C}">
+                          <a14:useLocalDpi xmlns:a14="http://schemas.microsoft.com/office/drawing/2010/main" val="0"/>
+                        </a:ext>
+                      </a:extLst>
+                    </a:blip>
+                    <a:srcRect r="13007" b="34721"/>
+                    <a:stretch/>
+                  </pic:blipFill>
+                  <pic:spPr bwMode="auto">
+                    <a:xfrm>
+                      <a:off x="0" y="0"/>
+                      <a:ext cx="7585710" cy="8538210"/>
+                    </a:xfrm>
+                    <a:prstGeom prst="rect">
+                      <a:avLst/>
+                    </a:prstGeom>
+                    <a:ln>
+                      <a:noFill/>
+                    </a:ln>
+                    <a:extLst>
+                      <a:ext uri="{53640926-AAD7-44D8-BBD7-CCE9431645EC}">
+                        <a14:shadowObscured xmlns:a14="http://schemas.microsoft.com/office/drawing/2010/main"/>
+                      </a:ext>
+                    </a:extLst>
+                  </pic:spPr>
+                </pic:pic>
+              </a:graphicData>
+            </a:graphic>
+            <wp14:sizeRelH relativeFrom="page">
+              <wp14:pctWidth>0</wp14:pctWidth>
+            </wp14:sizeRelH>
+            <wp14:sizeRelV relativeFrom="page">
+              <wp14:pctHeight>0</wp14:pctHeight>
+            </wp14:sizeRelV>
+          </wp:anchor>
+        </w:drawing>
+      </w:r>
+      <w:r>
+        <w:rPr>
+          <w:rFonts w:ascii="Helvetica" w:hAnsi="Helvetica" w:cs="Helvetica"/>
+          <w:b/>
+          <w:bCs/>
+          <w:color w:val="000000" w:themeColor="text1"/>
+        </w:rPr>
+        <w:t>Canvas</w:t>
+      </w:r>
+    </w:p>
     <w:sectPr>
       <w:pgSz w:w="11906" w:h="16838"/>
       <w:pgMar w:top="1417" w:right="1417" w:bottom="1417" w:left="1417" w:header="708" w:footer="708" w:gutter="0"/>
@@ -4173,8 +6528,103 @@
       </w:pPr>
     </w:lvl>
   </w:abstractNum>
+  <w:abstractNum w:abstractNumId="1" w15:restartNumberingAfterBreak="0">
+    <w:nsid w:val="45866C33"/>
+    <w:multiLevelType w:val="hybridMultilevel"/>
+    <w:tmpl w:val="4A2AB3D4"/>
+    <w:lvl w:ilvl="0" w:tplc="0413000F">
+      <w:start w:val="1"/>
+      <w:numFmt w:val="decimal"/>
+      <w:lvlText w:val="%1."/>
+      <w:lvlJc w:val="left"/>
+      <w:pPr>
+        <w:ind w:left="360" w:hanging="360"/>
+      </w:pPr>
+      <w:rPr>
+        <w:rFonts w:hint="default"/>
+      </w:rPr>
+    </w:lvl>
+    <w:lvl w:ilvl="1" w:tplc="04130019">
+      <w:start w:val="1"/>
+      <w:numFmt w:val="lowerLetter"/>
+      <w:lvlText w:val="%2."/>
+      <w:lvlJc w:val="left"/>
+      <w:pPr>
+        <w:ind w:left="360" w:hanging="360"/>
+      </w:pPr>
+    </w:lvl>
+    <w:lvl w:ilvl="2" w:tplc="0413001B">
+      <w:start w:val="1"/>
+      <w:numFmt w:val="lowerRoman"/>
+      <w:lvlText w:val="%3."/>
+      <w:lvlJc w:val="right"/>
+      <w:pPr>
+        <w:ind w:left="1800" w:hanging="180"/>
+      </w:pPr>
+    </w:lvl>
+    <w:lvl w:ilvl="3" w:tplc="7AAA2A14">
+      <w:start w:val="3"/>
+      <w:numFmt w:val="bullet"/>
+      <w:lvlText w:val="-"/>
+      <w:lvlJc w:val="left"/>
+      <w:pPr>
+        <w:ind w:left="785" w:hanging="360"/>
+      </w:pPr>
+      <w:rPr>
+        <w:rFonts w:ascii="Calibri" w:eastAsiaTheme="minorHAnsi" w:hAnsi="Calibri" w:cs="Calibri" w:hint="default"/>
+      </w:rPr>
+    </w:lvl>
+    <w:lvl w:ilvl="4" w:tplc="04130019" w:tentative="1">
+      <w:start w:val="1"/>
+      <w:numFmt w:val="lowerLetter"/>
+      <w:lvlText w:val="%5."/>
+      <w:lvlJc w:val="left"/>
+      <w:pPr>
+        <w:ind w:left="3240" w:hanging="360"/>
+      </w:pPr>
+    </w:lvl>
+    <w:lvl w:ilvl="5" w:tplc="0413001B" w:tentative="1">
+      <w:start w:val="1"/>
+      <w:numFmt w:val="lowerRoman"/>
+      <w:lvlText w:val="%6."/>
+      <w:lvlJc w:val="right"/>
+      <w:pPr>
+        <w:ind w:left="3960" w:hanging="180"/>
+      </w:pPr>
+    </w:lvl>
+    <w:lvl w:ilvl="6" w:tplc="0413000F" w:tentative="1">
+      <w:start w:val="1"/>
+      <w:numFmt w:val="decimal"/>
+      <w:lvlText w:val="%7."/>
+      <w:lvlJc w:val="left"/>
+      <w:pPr>
+        <w:ind w:left="4680" w:hanging="360"/>
+      </w:pPr>
+    </w:lvl>
+    <w:lvl w:ilvl="7" w:tplc="04130019" w:tentative="1">
+      <w:start w:val="1"/>
+      <w:numFmt w:val="lowerLetter"/>
+      <w:lvlText w:val="%8."/>
+      <w:lvlJc w:val="left"/>
+      <w:pPr>
+        <w:ind w:left="5400" w:hanging="360"/>
+      </w:pPr>
+    </w:lvl>
+    <w:lvl w:ilvl="8" w:tplc="0413001B" w:tentative="1">
+      <w:start w:val="1"/>
+      <w:numFmt w:val="lowerRoman"/>
+      <w:lvlText w:val="%9."/>
+      <w:lvlJc w:val="right"/>
+      <w:pPr>
+        <w:ind w:left="6120" w:hanging="180"/>
+      </w:pPr>
+    </w:lvl>
+  </w:abstractNum>
   <w:num w:numId="1">
     <w:abstractNumId w:val="0"/>
+  </w:num>
+  <w:num w:numId="2">
+    <w:abstractNumId w:val="1"/>
   </w:num>
 </w:numbering>
 </file>
@@ -4941,7 +7391,7 @@
 
 <file path=customXml/item1.xml><?xml version="1.0" encoding="utf-8"?>
 <CoverPageProperties xmlns="http://schemas.microsoft.com/office/2006/coverPageProps">
-  <PublishDate>2020-12-13T00:00:00</PublishDate>
+  <PublishDate/>
   <Abstract/>
   <CompanyAddress/>
   <CompanyPhone/>

</xml_diff>